<commit_message>
New less bloated documentation
</commit_message>
<xml_diff>
--- a/documentation/docs.docx
+++ b/documentation/docs.docx
@@ -70,7 +70,7 @@
     </w:p>
     <w:p>
       <w:pPr>
-        <w:pStyle w:val="ListParagraph"/>
+        <w:pStyle w:val="Liststycke"/>
         <w:numPr>
           <w:ilvl w:val="0"/>
           <w:numId w:val="4"/>
@@ -102,7 +102,7 @@
     </w:p>
     <w:p>
       <w:pPr>
-        <w:pStyle w:val="ListParagraph"/>
+        <w:pStyle w:val="Liststycke"/>
         <w:numPr>
           <w:ilvl w:val="0"/>
           <w:numId w:val="6"/>
@@ -122,7 +122,7 @@
       <w:hyperlink r:id="rId5" w:history="1">
         <w:r>
           <w:rPr>
-            <w:rStyle w:val="Hyperlink"/>
+            <w:rStyle w:val="Hyperlnk"/>
             <w:lang w:val="en-US"/>
           </w:rPr>
           <w:t>https://github.com/victorezeilo/image-processing/releases</w:t>
@@ -145,7 +145,7 @@
     </w:p>
     <w:p>
       <w:pPr>
-        <w:pStyle w:val="ListParagraph"/>
+        <w:pStyle w:val="Liststycke"/>
         <w:numPr>
           <w:ilvl w:val="0"/>
           <w:numId w:val="6"/>
@@ -165,7 +165,7 @@
     </w:p>
     <w:p>
       <w:pPr>
-        <w:pStyle w:val="ListParagraph"/>
+        <w:pStyle w:val="Liststycke"/>
         <w:ind w:left="1080"/>
         <w:rPr>
           <w:sz w:val="36"/>
@@ -232,59 +232,114 @@
     </w:p>
     <w:p>
       <w:pPr>
-        <w:pStyle w:val="ListParagraph"/>
-        <w:ind w:left="1080"/>
+        <w:pStyle w:val="Liststycke"/>
+        <w:numPr>
+          <w:ilvl w:val="0"/>
+          <w:numId w:val="6"/>
+        </w:numPr>
         <w:rPr>
           <w:sz w:val="36"/>
           <w:szCs w:val="36"/>
           <w:lang w:val="en-US"/>
         </w:rPr>
       </w:pPr>
-    </w:p>
-    <w:p>
-      <w:pPr>
-        <w:pStyle w:val="ListParagraph"/>
+      <w:r>
+        <w:rPr>
+          <w:lang w:val="en-US"/>
+        </w:rPr>
+        <w:t>Extract the downloaded zip file and open it</w:t>
+      </w:r>
+    </w:p>
+    <w:p>
+      <w:pPr>
+        <w:pStyle w:val="Liststycke"/>
+        <w:rPr>
+          <w:sz w:val="36"/>
+          <w:szCs w:val="36"/>
+          <w:lang w:val="en-US"/>
+        </w:rPr>
+      </w:pPr>
+    </w:p>
+    <w:p>
+      <w:pPr>
+        <w:pStyle w:val="Liststycke"/>
         <w:numPr>
           <w:ilvl w:val="0"/>
           <w:numId w:val="4"/>
         </w:numPr>
         <w:rPr>
-          <w:sz w:val="36"/>
-          <w:szCs w:val="36"/>
-          <w:lang w:val="en-US"/>
-        </w:rPr>
-      </w:pPr>
-      <w:r>
-        <w:rPr>
-          <w:lang w:val="en-US"/>
-        </w:rPr>
-        <w:t xml:space="preserve">Click </w:t>
-      </w:r>
-      <w:r>
-        <w:rPr>
-          <w:lang w:val="en-US"/>
-        </w:rPr>
-        <w:t>“</w:t>
-      </w:r>
-      <w:r>
-        <w:rPr>
-          <w:lang w:val="en-US"/>
-        </w:rPr>
-        <w:t>Show in folder”. I</w:t>
-      </w:r>
-      <w:r>
-        <w:rPr>
-          <w:lang w:val="en-US"/>
-        </w:rPr>
-        <w:t>t may look a bit different in your browser</w:t>
-      </w:r>
-    </w:p>
-    <w:p>
-      <w:pPr>
-        <w:pStyle w:val="ListParagraph"/>
-        <w:rPr>
-          <w:sz w:val="36"/>
-          <w:szCs w:val="36"/>
+          <w:lang w:val="en-US"/>
+        </w:rPr>
+      </w:pPr>
+      <w:r>
+        <w:rPr>
+          <w:lang w:val="en-US"/>
+        </w:rPr>
+        <w:t>Right</w:t>
+      </w:r>
+      <w:r>
+        <w:rPr>
+          <w:lang w:val="en-US"/>
+        </w:rPr>
+        <w:t xml:space="preserve"> click on</w:t>
+      </w:r>
+      <w:r>
+        <w:rPr>
+          <w:lang w:val="en-US"/>
+        </w:rPr>
+        <w:t xml:space="preserve"> </w:t>
+      </w:r>
+      <w:r>
+        <w:rPr>
+          <w:lang w:val="en-US"/>
+        </w:rPr>
+        <w:t>the “</w:t>
+      </w:r>
+      <w:proofErr w:type="spellStart"/>
+      <w:r>
+        <w:rPr>
+          <w:lang w:val="en-US"/>
+        </w:rPr>
+        <w:t>src</w:t>
+      </w:r>
+      <w:proofErr w:type="spellEnd"/>
+      <w:r>
+        <w:rPr>
+          <w:lang w:val="en-US"/>
+        </w:rPr>
+        <w:t>”-folder</w:t>
+      </w:r>
+      <w:r>
+        <w:rPr>
+          <w:lang w:val="en-US"/>
+        </w:rPr>
+        <w:t xml:space="preserve"> and click select “Open in Terminal”</w:t>
+      </w:r>
+      <w:r>
+        <w:rPr>
+          <w:lang w:val="en-US"/>
+        </w:rPr>
+        <w:t>. Make sure that you are inside a folder that is also called “</w:t>
+      </w:r>
+      <w:proofErr w:type="spellStart"/>
+      <w:r>
+        <w:rPr>
+          <w:lang w:val="en-US"/>
+        </w:rPr>
+        <w:t>src</w:t>
+      </w:r>
+      <w:proofErr w:type="spellEnd"/>
+      <w:r>
+        <w:rPr>
+          <w:lang w:val="en-US"/>
+        </w:rPr>
+        <w:t>”.</w:t>
+      </w:r>
+    </w:p>
+    <w:p>
+      <w:pPr>
+        <w:pStyle w:val="Liststycke"/>
+        <w:rPr>
           <w:lang w:val="en-US"/>
         </w:rPr>
       </w:pPr>
@@ -294,10 +349,10 @@
           <w:lang w:val="en-US"/>
         </w:rPr>
         <w:drawing>
-          <wp:inline distT="0" distB="0" distL="0" distR="0" wp14:anchorId="540687CF" wp14:editId="38AB488F">
-            <wp:extent cx="4142342" cy="1375168"/>
-            <wp:effectExtent l="0" t="0" r="0" b="0"/>
-            <wp:docPr id="1963969789" name="Picture 3"/>
+          <wp:inline distT="0" distB="0" distL="0" distR="0" wp14:anchorId="1BD9EC8D" wp14:editId="545E5E90">
+            <wp:extent cx="2835696" cy="3112265"/>
+            <wp:effectExtent l="0" t="0" r="3175" b="0"/>
+            <wp:docPr id="1091031783" name="Picture 16"/>
             <wp:cNvGraphicFramePr>
               <a:graphicFrameLocks xmlns:a="http://schemas.openxmlformats.org/drawingml/2006/main" noChangeAspect="1"/>
             </wp:cNvGraphicFramePr>
@@ -305,7 +360,7 @@
               <a:graphicData uri="http://schemas.openxmlformats.org/drawingml/2006/picture">
                 <pic:pic xmlns:pic="http://schemas.openxmlformats.org/drawingml/2006/picture">
                   <pic:nvPicPr>
-                    <pic:cNvPr id="0" name="Picture 3"/>
+                    <pic:cNvPr id="0" name="Picture 16"/>
                     <pic:cNvPicPr>
                       <a:picLocks noChangeAspect="1" noChangeArrowheads="1"/>
                     </pic:cNvPicPr>
@@ -326,7 +381,7 @@
                   <pic:spPr bwMode="auto">
                     <a:xfrm>
                       <a:off x="0" y="0"/>
-                      <a:ext cx="4150944" cy="1378024"/>
+                      <a:ext cx="2855862" cy="3134398"/>
                     </a:xfrm>
                     <a:prstGeom prst="rect">
                       <a:avLst/>
@@ -345,333 +400,28 @@
     </w:p>
     <w:p>
       <w:pPr>
-        <w:pStyle w:val="ListParagraph"/>
-        <w:rPr>
-          <w:sz w:val="36"/>
-          <w:szCs w:val="36"/>
-          <w:lang w:val="en-US"/>
-        </w:rPr>
-      </w:pPr>
-    </w:p>
-    <w:p>
-      <w:pPr>
-        <w:pStyle w:val="ListParagraph"/>
+        <w:pStyle w:val="Liststycke"/>
+        <w:rPr>
+          <w:lang w:val="en-US"/>
+        </w:rPr>
+      </w:pPr>
+    </w:p>
+    <w:p>
+      <w:pPr>
+        <w:pStyle w:val="Liststycke"/>
+        <w:rPr>
+          <w:lang w:val="en-US"/>
+        </w:rPr>
+      </w:pPr>
+    </w:p>
+    <w:p>
+      <w:pPr>
+        <w:pStyle w:val="Liststycke"/>
         <w:numPr>
           <w:ilvl w:val="0"/>
           <w:numId w:val="4"/>
         </w:numPr>
         <w:rPr>
-          <w:sz w:val="36"/>
-          <w:szCs w:val="36"/>
-          <w:lang w:val="en-US"/>
-        </w:rPr>
-      </w:pPr>
-      <w:r>
-        <w:rPr>
-          <w:lang w:val="en-US"/>
-        </w:rPr>
-        <w:t>Right click on src.zip</w:t>
-      </w:r>
-      <w:r>
-        <w:rPr>
-          <w:lang w:val="en-US"/>
-        </w:rPr>
-        <w:t xml:space="preserve"> </w:t>
-      </w:r>
-      <w:r>
-        <w:rPr>
-          <w:lang w:val="en-US"/>
-        </w:rPr>
-        <w:t>a</w:t>
-      </w:r>
-      <w:r>
-        <w:rPr>
-          <w:lang w:val="en-US"/>
-        </w:rPr>
-        <w:t>nd click “Extract all”</w:t>
-      </w:r>
-      <w:r>
-        <w:rPr>
-          <w:noProof/>
-          <w:lang w:val="en-US"/>
-        </w:rPr>
-        <w:drawing>
-          <wp:inline distT="0" distB="0" distL="0" distR="0" wp14:anchorId="6C88B8AD" wp14:editId="4A7D3D5A">
-            <wp:extent cx="2773703" cy="3018622"/>
-            <wp:effectExtent l="0" t="0" r="7620" b="0"/>
-            <wp:docPr id="1980308511" name="Picture 2"/>
-            <wp:cNvGraphicFramePr>
-              <a:graphicFrameLocks xmlns:a="http://schemas.openxmlformats.org/drawingml/2006/main" noChangeAspect="1"/>
-            </wp:cNvGraphicFramePr>
-            <a:graphic xmlns:a="http://schemas.openxmlformats.org/drawingml/2006/main">
-              <a:graphicData uri="http://schemas.openxmlformats.org/drawingml/2006/picture">
-                <pic:pic xmlns:pic="http://schemas.openxmlformats.org/drawingml/2006/picture">
-                  <pic:nvPicPr>
-                    <pic:cNvPr id="0" name="Picture 2"/>
-                    <pic:cNvPicPr>
-                      <a:picLocks noChangeAspect="1" noChangeArrowheads="1"/>
-                    </pic:cNvPicPr>
-                  </pic:nvPicPr>
-                  <pic:blipFill>
-                    <a:blip r:embed="rId8" cstate="print">
-                      <a:extLst>
-                        <a:ext uri="{28A0092B-C50C-407E-A947-70E740481C1C}">
-                          <a14:useLocalDpi xmlns:a14="http://schemas.microsoft.com/office/drawing/2010/main" val="0"/>
-                        </a:ext>
-                      </a:extLst>
-                    </a:blip>
-                    <a:srcRect/>
-                    <a:stretch>
-                      <a:fillRect/>
-                    </a:stretch>
-                  </pic:blipFill>
-                  <pic:spPr bwMode="auto">
-                    <a:xfrm>
-                      <a:off x="0" y="0"/>
-                      <a:ext cx="2784399" cy="3030263"/>
-                    </a:xfrm>
-                    <a:prstGeom prst="rect">
-                      <a:avLst/>
-                    </a:prstGeom>
-                    <a:noFill/>
-                    <a:ln>
-                      <a:noFill/>
-                    </a:ln>
-                  </pic:spPr>
-                </pic:pic>
-              </a:graphicData>
-            </a:graphic>
-          </wp:inline>
-        </w:drawing>
-      </w:r>
-    </w:p>
-    <w:p>
-      <w:pPr>
-        <w:pStyle w:val="ListParagraph"/>
-        <w:numPr>
-          <w:ilvl w:val="0"/>
-          <w:numId w:val="4"/>
-        </w:numPr>
-        <w:rPr>
-          <w:sz w:val="36"/>
-          <w:szCs w:val="36"/>
-          <w:lang w:val="en-US"/>
-        </w:rPr>
-      </w:pPr>
-      <w:r>
-        <w:rPr>
-          <w:lang w:val="en-US"/>
-        </w:rPr>
-        <w:t>Click on “Extract”. You may choose a different folder if you want.</w:t>
-      </w:r>
-    </w:p>
-    <w:p>
-      <w:pPr>
-        <w:pStyle w:val="ListParagraph"/>
-        <w:rPr>
-          <w:sz w:val="36"/>
-          <w:szCs w:val="36"/>
-          <w:lang w:val="en-US"/>
-        </w:rPr>
-      </w:pPr>
-      <w:r>
-        <w:rPr>
-          <w:noProof/>
-          <w:lang w:val="en-US"/>
-        </w:rPr>
-        <w:lastRenderedPageBreak/>
-        <w:drawing>
-          <wp:inline distT="0" distB="0" distL="0" distR="0" wp14:anchorId="1A6F754F" wp14:editId="485E8E68">
-            <wp:extent cx="2164814" cy="675367"/>
-            <wp:effectExtent l="0" t="0" r="6985" b="0"/>
-            <wp:docPr id="864056817" name="Picture 10"/>
-            <wp:cNvGraphicFramePr>
-              <a:graphicFrameLocks xmlns:a="http://schemas.openxmlformats.org/drawingml/2006/main" noChangeAspect="1"/>
-            </wp:cNvGraphicFramePr>
-            <a:graphic xmlns:a="http://schemas.openxmlformats.org/drawingml/2006/main">
-              <a:graphicData uri="http://schemas.openxmlformats.org/drawingml/2006/picture">
-                <pic:pic xmlns:pic="http://schemas.openxmlformats.org/drawingml/2006/picture">
-                  <pic:nvPicPr>
-                    <pic:cNvPr id="0" name="Picture 10"/>
-                    <pic:cNvPicPr>
-                      <a:picLocks noChangeAspect="1" noChangeArrowheads="1"/>
-                    </pic:cNvPicPr>
-                  </pic:nvPicPr>
-                  <pic:blipFill>
-                    <a:blip r:embed="rId9">
-                      <a:extLst>
-                        <a:ext uri="{28A0092B-C50C-407E-A947-70E740481C1C}">
-                          <a14:useLocalDpi xmlns:a14="http://schemas.microsoft.com/office/drawing/2010/main" val="0"/>
-                        </a:ext>
-                      </a:extLst>
-                    </a:blip>
-                    <a:srcRect/>
-                    <a:stretch>
-                      <a:fillRect/>
-                    </a:stretch>
-                  </pic:blipFill>
-                  <pic:spPr bwMode="auto">
-                    <a:xfrm>
-                      <a:off x="0" y="0"/>
-                      <a:ext cx="2188159" cy="682650"/>
-                    </a:xfrm>
-                    <a:prstGeom prst="rect">
-                      <a:avLst/>
-                    </a:prstGeom>
-                    <a:noFill/>
-                    <a:ln>
-                      <a:noFill/>
-                    </a:ln>
-                  </pic:spPr>
-                </pic:pic>
-              </a:graphicData>
-            </a:graphic>
-          </wp:inline>
-        </w:drawing>
-      </w:r>
-    </w:p>
-    <w:p>
-      <w:pPr>
-        <w:pStyle w:val="ListParagraph"/>
-        <w:numPr>
-          <w:ilvl w:val="0"/>
-          <w:numId w:val="4"/>
-        </w:numPr>
-        <w:rPr>
-          <w:lang w:val="en-US"/>
-        </w:rPr>
-      </w:pPr>
-      <w:r>
-        <w:rPr>
-          <w:lang w:val="en-US"/>
-        </w:rPr>
-        <w:t>Right</w:t>
-      </w:r>
-      <w:r>
-        <w:rPr>
-          <w:lang w:val="en-US"/>
-        </w:rPr>
-        <w:t xml:space="preserve"> click on</w:t>
-      </w:r>
-      <w:r>
-        <w:rPr>
-          <w:lang w:val="en-US"/>
-        </w:rPr>
-        <w:t xml:space="preserve"> </w:t>
-      </w:r>
-      <w:r>
-        <w:rPr>
-          <w:lang w:val="en-US"/>
-        </w:rPr>
-        <w:t>the “</w:t>
-      </w:r>
-      <w:proofErr w:type="spellStart"/>
-      <w:r>
-        <w:rPr>
-          <w:lang w:val="en-US"/>
-        </w:rPr>
-        <w:t>src</w:t>
-      </w:r>
-      <w:proofErr w:type="spellEnd"/>
-      <w:r>
-        <w:rPr>
-          <w:lang w:val="en-US"/>
-        </w:rPr>
-        <w:t>”-folder</w:t>
-      </w:r>
-      <w:r>
-        <w:rPr>
-          <w:lang w:val="en-US"/>
-        </w:rPr>
-        <w:t xml:space="preserve"> and click select “Open in Terminal”</w:t>
-      </w:r>
-    </w:p>
-    <w:p>
-      <w:pPr>
-        <w:pStyle w:val="ListParagraph"/>
-        <w:rPr>
-          <w:lang w:val="en-US"/>
-        </w:rPr>
-      </w:pPr>
-      <w:r>
-        <w:rPr>
-          <w:noProof/>
-          <w:lang w:val="en-US"/>
-        </w:rPr>
-        <w:drawing>
-          <wp:inline distT="0" distB="0" distL="0" distR="0" wp14:anchorId="4F98125C" wp14:editId="0904EF6E">
-            <wp:extent cx="2791989" cy="3106757"/>
-            <wp:effectExtent l="0" t="0" r="8890" b="0"/>
-            <wp:docPr id="1726817669" name="Picture 13"/>
-            <wp:cNvGraphicFramePr>
-              <a:graphicFrameLocks xmlns:a="http://schemas.openxmlformats.org/drawingml/2006/main" noChangeAspect="1"/>
-            </wp:cNvGraphicFramePr>
-            <a:graphic xmlns:a="http://schemas.openxmlformats.org/drawingml/2006/main">
-              <a:graphicData uri="http://schemas.openxmlformats.org/drawingml/2006/picture">
-                <pic:pic xmlns:pic="http://schemas.openxmlformats.org/drawingml/2006/picture">
-                  <pic:nvPicPr>
-                    <pic:cNvPr id="0" name="Picture 13"/>
-                    <pic:cNvPicPr>
-                      <a:picLocks noChangeAspect="1" noChangeArrowheads="1"/>
-                    </pic:cNvPicPr>
-                  </pic:nvPicPr>
-                  <pic:blipFill>
-                    <a:blip r:embed="rId10">
-                      <a:extLst>
-                        <a:ext uri="{28A0092B-C50C-407E-A947-70E740481C1C}">
-                          <a14:useLocalDpi xmlns:a14="http://schemas.microsoft.com/office/drawing/2010/main" val="0"/>
-                        </a:ext>
-                      </a:extLst>
-                    </a:blip>
-                    <a:srcRect/>
-                    <a:stretch>
-                      <a:fillRect/>
-                    </a:stretch>
-                  </pic:blipFill>
-                  <pic:spPr bwMode="auto">
-                    <a:xfrm>
-                      <a:off x="0" y="0"/>
-                      <a:ext cx="2809700" cy="3126465"/>
-                    </a:xfrm>
-                    <a:prstGeom prst="rect">
-                      <a:avLst/>
-                    </a:prstGeom>
-                    <a:noFill/>
-                    <a:ln>
-                      <a:noFill/>
-                    </a:ln>
-                  </pic:spPr>
-                </pic:pic>
-              </a:graphicData>
-            </a:graphic>
-          </wp:inline>
-        </w:drawing>
-      </w:r>
-    </w:p>
-    <w:p>
-      <w:pPr>
-        <w:pStyle w:val="ListParagraph"/>
-        <w:rPr>
-          <w:lang w:val="en-US"/>
-        </w:rPr>
-      </w:pPr>
-    </w:p>
-    <w:p>
-      <w:pPr>
-        <w:pStyle w:val="ListParagraph"/>
-        <w:rPr>
-          <w:lang w:val="en-US"/>
-        </w:rPr>
-      </w:pPr>
-    </w:p>
-    <w:p>
-      <w:pPr>
-        <w:pStyle w:val="ListParagraph"/>
-        <w:numPr>
-          <w:ilvl w:val="0"/>
-          <w:numId w:val="4"/>
-        </w:numPr>
-        <w:rPr>
           <w:lang w:val="en-US"/>
         </w:rPr>
       </w:pPr>
@@ -686,26 +436,12 @@
           <w:color w:val="EE0000"/>
           <w:lang w:val="en-US"/>
         </w:rPr>
-        <w:t xml:space="preserve">If you know that you have </w:t>
-      </w:r>
-      <w:r>
-        <w:rPr>
-          <w:color w:val="EE0000"/>
-          <w:lang w:val="en-US"/>
-        </w:rPr>
-        <w:t>Python ≥ 3.10</w:t>
-      </w:r>
-      <w:r>
-        <w:rPr>
-          <w:color w:val="EE0000"/>
-          <w:lang w:val="en-US"/>
-        </w:rPr>
-        <w:t xml:space="preserve"> installed, you can skip this part.</w:t>
-      </w:r>
-    </w:p>
-    <w:p>
-      <w:pPr>
-        <w:pStyle w:val="ListParagraph"/>
+        <w:t>If you know that you have Python ≥ 3.10 installed, you can skip this part.</w:t>
+      </w:r>
+    </w:p>
+    <w:p>
+      <w:pPr>
+        <w:pStyle w:val="Liststycke"/>
         <w:numPr>
           <w:ilvl w:val="0"/>
           <w:numId w:val="6"/>
@@ -817,7 +553,7 @@
     </w:p>
     <w:p>
       <w:pPr>
-        <w:pStyle w:val="ListParagraph"/>
+        <w:pStyle w:val="Liststycke"/>
         <w:numPr>
           <w:ilvl w:val="0"/>
           <w:numId w:val="6"/>
@@ -830,9 +566,20 @@
         <w:rPr>
           <w:lang w:val="en-US"/>
         </w:rPr>
-        <w:t xml:space="preserve">Verify that python is installed by typing </w:t>
-      </w:r>
-      <w:proofErr w:type="gramStart"/>
+        <w:t xml:space="preserve">Verify that </w:t>
+      </w:r>
+      <w:r>
+        <w:rPr>
+          <w:lang w:val="en-US"/>
+        </w:rPr>
+        <w:t>P</w:t>
+      </w:r>
+      <w:r>
+        <w:rPr>
+          <w:lang w:val="en-US"/>
+        </w:rPr>
+        <w:t xml:space="preserve">ython is installed by typing </w:t>
+      </w:r>
       <w:r>
         <w:rPr>
           <w:color w:val="A02B93" w:themeColor="accent5"/>
@@ -840,7 +587,6 @@
         </w:rPr>
         <w:t>python --version</w:t>
       </w:r>
-      <w:proofErr w:type="gramEnd"/>
       <w:r>
         <w:rPr>
           <w:lang w:val="en-US"/>
@@ -850,7 +596,7 @@
     </w:p>
     <w:p>
       <w:pPr>
-        <w:pStyle w:val="ListParagraph"/>
+        <w:pStyle w:val="Liststycke"/>
         <w:ind w:left="1080"/>
         <w:rPr>
           <w:lang w:val="en-US"/>
@@ -861,6 +607,7 @@
           <w:noProof/>
           <w:lang w:val="en-US"/>
         </w:rPr>
+        <w:lastRenderedPageBreak/>
         <w:drawing>
           <wp:inline distT="0" distB="0" distL="0" distR="0" wp14:anchorId="4FE9146B" wp14:editId="1772D219">
             <wp:extent cx="4919070" cy="579002"/>
@@ -879,7 +626,7 @@
                     </pic:cNvPicPr>
                   </pic:nvPicPr>
                   <pic:blipFill>
-                    <a:blip r:embed="rId11">
+                    <a:blip r:embed="rId8">
                       <a:extLst>
                         <a:ext uri="{28A0092B-C50C-407E-A947-70E740481C1C}">
                           <a14:useLocalDpi xmlns:a14="http://schemas.microsoft.com/office/drawing/2010/main" val="0"/>
@@ -913,7 +660,7 @@
     </w:p>
     <w:p>
       <w:pPr>
-        <w:pStyle w:val="ListParagraph"/>
+        <w:pStyle w:val="Liststycke"/>
         <w:ind w:left="1080"/>
         <w:rPr>
           <w:lang w:val="en-US"/>
@@ -922,7 +669,7 @@
     </w:p>
     <w:p>
       <w:pPr>
-        <w:pStyle w:val="ListParagraph"/>
+        <w:pStyle w:val="Liststycke"/>
         <w:numPr>
           <w:ilvl w:val="0"/>
           <w:numId w:val="4"/>
@@ -976,7 +723,7 @@
     </w:p>
     <w:p>
       <w:pPr>
-        <w:pStyle w:val="ListParagraph"/>
+        <w:pStyle w:val="Liststycke"/>
         <w:rPr>
           <w:lang w:val="en-US"/>
         </w:rPr>
@@ -1004,7 +751,7 @@
                     </pic:cNvPicPr>
                   </pic:nvPicPr>
                   <pic:blipFill>
-                    <a:blip r:embed="rId12">
+                    <a:blip r:embed="rId9">
                       <a:extLst>
                         <a:ext uri="{28A0092B-C50C-407E-A947-70E740481C1C}">
                           <a14:useLocalDpi xmlns:a14="http://schemas.microsoft.com/office/drawing/2010/main" val="0"/>
@@ -1038,15 +785,15 @@
     </w:p>
     <w:p>
       <w:pPr>
-        <w:pStyle w:val="ListParagraph"/>
-        <w:rPr>
-          <w:lang w:val="en-US"/>
-        </w:rPr>
-      </w:pPr>
-    </w:p>
-    <w:p>
-      <w:pPr>
-        <w:pStyle w:val="ListParagraph"/>
+        <w:pStyle w:val="Liststycke"/>
+        <w:rPr>
+          <w:lang w:val="en-US"/>
+        </w:rPr>
+      </w:pPr>
+    </w:p>
+    <w:p>
+      <w:pPr>
+        <w:pStyle w:val="Liststycke"/>
         <w:numPr>
           <w:ilvl w:val="0"/>
           <w:numId w:val="4"/>
@@ -1059,21 +806,20 @@
         <w:rPr>
           <w:lang w:val="en-US"/>
         </w:rPr>
-        <w:lastRenderedPageBreak/>
         <w:t>Try it out!</w:t>
       </w:r>
     </w:p>
     <w:p>
       <w:pPr>
-        <w:pStyle w:val="ListParagraph"/>
-        <w:rPr>
-          <w:lang w:val="en-US"/>
-        </w:rPr>
-      </w:pPr>
-    </w:p>
-    <w:p>
-      <w:pPr>
-        <w:pStyle w:val="ListParagraph"/>
+        <w:pStyle w:val="Liststycke"/>
+        <w:rPr>
+          <w:lang w:val="en-US"/>
+        </w:rPr>
+      </w:pPr>
+    </w:p>
+    <w:p>
+      <w:pPr>
+        <w:pStyle w:val="Liststycke"/>
         <w:numPr>
           <w:ilvl w:val="0"/>
           <w:numId w:val="6"/>
@@ -1091,7 +837,7 @@
     </w:p>
     <w:p>
       <w:pPr>
-        <w:pStyle w:val="ListParagraph"/>
+        <w:pStyle w:val="Liststycke"/>
         <w:ind w:left="1080"/>
         <w:rPr>
           <w:color w:val="A02B93" w:themeColor="accent5"/>
@@ -1163,7 +909,7 @@
     </w:p>
     <w:p>
       <w:pPr>
-        <w:pStyle w:val="ListParagraph"/>
+        <w:pStyle w:val="Liststycke"/>
         <w:ind w:left="1080"/>
         <w:rPr>
           <w:color w:val="000000" w:themeColor="text1"/>
@@ -1187,7 +933,7 @@
     </w:p>
     <w:p>
       <w:pPr>
-        <w:pStyle w:val="ListParagraph"/>
+        <w:pStyle w:val="Liststycke"/>
         <w:ind w:left="1080"/>
         <w:rPr>
           <w:lang w:val="en-US"/>
@@ -1196,7 +942,7 @@
     </w:p>
     <w:p>
       <w:pPr>
-        <w:pStyle w:val="ListParagraph"/>
+        <w:pStyle w:val="Liststycke"/>
         <w:ind w:left="1080"/>
         <w:rPr>
           <w:color w:val="000000" w:themeColor="text1"/>
@@ -1232,16 +978,25 @@
         </w:rPr>
         <w:t>into the terminal to see the result. A new file named “test_converted.png” should appear.</w:t>
       </w:r>
+    </w:p>
+    <w:p>
+      <w:pPr>
+        <w:pStyle w:val="Liststycke"/>
+        <w:ind w:left="1080"/>
+        <w:rPr>
+          <w:lang w:val="en-US"/>
+        </w:rPr>
+      </w:pPr>
       <w:r>
         <w:rPr>
           <w:noProof/>
           <w:lang w:val="en-US"/>
         </w:rPr>
         <w:drawing>
-          <wp:inline distT="0" distB="0" distL="0" distR="0" wp14:anchorId="3DBB25CA" wp14:editId="1EF1F060">
-            <wp:extent cx="5761990" cy="1062990"/>
-            <wp:effectExtent l="0" t="0" r="0" b="3810"/>
-            <wp:docPr id="1007151698" name="Picture 14"/>
+          <wp:inline distT="0" distB="0" distL="0" distR="0" wp14:anchorId="333A8611" wp14:editId="1A3A4F48">
+            <wp:extent cx="5750560" cy="941705"/>
+            <wp:effectExtent l="0" t="0" r="2540" b="0"/>
+            <wp:docPr id="684479304" name="Picture 15"/>
             <wp:cNvGraphicFramePr>
               <a:graphicFrameLocks xmlns:a="http://schemas.openxmlformats.org/drawingml/2006/main" noChangeAspect="1"/>
             </wp:cNvGraphicFramePr>
@@ -1249,13 +1004,13 @@
               <a:graphicData uri="http://schemas.openxmlformats.org/drawingml/2006/picture">
                 <pic:pic xmlns:pic="http://schemas.openxmlformats.org/drawingml/2006/picture">
                   <pic:nvPicPr>
-                    <pic:cNvPr id="0" name="Picture 14"/>
+                    <pic:cNvPr id="0" name="Picture 15"/>
                     <pic:cNvPicPr>
                       <a:picLocks noChangeAspect="1" noChangeArrowheads="1"/>
                     </pic:cNvPicPr>
                   </pic:nvPicPr>
                   <pic:blipFill>
-                    <a:blip r:embed="rId13">
+                    <a:blip r:embed="rId10">
                       <a:extLst>
                         <a:ext uri="{28A0092B-C50C-407E-A947-70E740481C1C}">
                           <a14:useLocalDpi xmlns:a14="http://schemas.microsoft.com/office/drawing/2010/main" val="0"/>
@@ -1270,7 +1025,7 @@
                   <pic:spPr bwMode="auto">
                     <a:xfrm>
                       <a:off x="0" y="0"/>
-                      <a:ext cx="5761990" cy="1062990"/>
+                      <a:ext cx="5750560" cy="941705"/>
                     </a:xfrm>
                     <a:prstGeom prst="rect">
                       <a:avLst/>
@@ -1289,16 +1044,7 @@
     </w:p>
     <w:p>
       <w:pPr>
-        <w:pStyle w:val="ListParagraph"/>
-        <w:ind w:left="1080"/>
-        <w:rPr>
-          <w:lang w:val="en-US"/>
-        </w:rPr>
-      </w:pPr>
-    </w:p>
-    <w:p>
-      <w:pPr>
-        <w:pStyle w:val="ListParagraph"/>
+        <w:pStyle w:val="Liststycke"/>
         <w:numPr>
           <w:ilvl w:val="0"/>
           <w:numId w:val="6"/>
@@ -1317,7 +1063,7 @@
     </w:p>
     <w:p>
       <w:pPr>
-        <w:pStyle w:val="ListParagraph"/>
+        <w:pStyle w:val="Liststycke"/>
         <w:ind w:left="1080"/>
         <w:rPr>
           <w:color w:val="A02B93" w:themeColor="accent5"/>
@@ -1352,7 +1098,7 @@
     </w:p>
     <w:p>
       <w:pPr>
-        <w:pStyle w:val="ListParagraph"/>
+        <w:pStyle w:val="Liststycke"/>
         <w:ind w:left="1080"/>
         <w:rPr>
           <w:color w:val="A02B93" w:themeColor="accent5"/>
@@ -2538,11 +2284,11 @@
     <w:name w:val="Normal"/>
     <w:qFormat/>
   </w:style>
-  <w:style w:type="paragraph" w:styleId="Heading1">
+  <w:style w:type="paragraph" w:styleId="Rubrik1">
     <w:name w:val="heading 1"/>
     <w:basedOn w:val="Normal"/>
     <w:next w:val="Normal"/>
-    <w:link w:val="Heading1Char"/>
+    <w:link w:val="Rubrik1Char"/>
     <w:uiPriority w:val="9"/>
     <w:qFormat/>
     <w:rsid w:val="008A3843"/>
@@ -2559,11 +2305,11 @@
       <w:szCs w:val="40"/>
     </w:rPr>
   </w:style>
-  <w:style w:type="paragraph" w:styleId="Heading2">
+  <w:style w:type="paragraph" w:styleId="Rubrik2">
     <w:name w:val="heading 2"/>
     <w:basedOn w:val="Normal"/>
     <w:next w:val="Normal"/>
-    <w:link w:val="Heading2Char"/>
+    <w:link w:val="Rubrik2Char"/>
     <w:uiPriority w:val="9"/>
     <w:semiHidden/>
     <w:unhideWhenUsed/>
@@ -2582,11 +2328,11 @@
       <w:szCs w:val="32"/>
     </w:rPr>
   </w:style>
-  <w:style w:type="paragraph" w:styleId="Heading3">
+  <w:style w:type="paragraph" w:styleId="Rubrik3">
     <w:name w:val="heading 3"/>
     <w:basedOn w:val="Normal"/>
     <w:next w:val="Normal"/>
-    <w:link w:val="Heading3Char"/>
+    <w:link w:val="Rubrik3Char"/>
     <w:uiPriority w:val="9"/>
     <w:semiHidden/>
     <w:unhideWhenUsed/>
@@ -2605,11 +2351,11 @@
       <w:szCs w:val="28"/>
     </w:rPr>
   </w:style>
-  <w:style w:type="paragraph" w:styleId="Heading4">
+  <w:style w:type="paragraph" w:styleId="Rubrik4">
     <w:name w:val="heading 4"/>
     <w:basedOn w:val="Normal"/>
     <w:next w:val="Normal"/>
-    <w:link w:val="Heading4Char"/>
+    <w:link w:val="Rubrik4Char"/>
     <w:uiPriority w:val="9"/>
     <w:semiHidden/>
     <w:unhideWhenUsed/>
@@ -2628,11 +2374,11 @@
       <w:color w:val="0F4761" w:themeColor="accent1" w:themeShade="BF"/>
     </w:rPr>
   </w:style>
-  <w:style w:type="paragraph" w:styleId="Heading5">
+  <w:style w:type="paragraph" w:styleId="Rubrik5">
     <w:name w:val="heading 5"/>
     <w:basedOn w:val="Normal"/>
     <w:next w:val="Normal"/>
-    <w:link w:val="Heading5Char"/>
+    <w:link w:val="Rubrik5Char"/>
     <w:uiPriority w:val="9"/>
     <w:semiHidden/>
     <w:unhideWhenUsed/>
@@ -2649,11 +2395,11 @@
       <w:color w:val="0F4761" w:themeColor="accent1" w:themeShade="BF"/>
     </w:rPr>
   </w:style>
-  <w:style w:type="paragraph" w:styleId="Heading6">
+  <w:style w:type="paragraph" w:styleId="Rubrik6">
     <w:name w:val="heading 6"/>
     <w:basedOn w:val="Normal"/>
     <w:next w:val="Normal"/>
-    <w:link w:val="Heading6Char"/>
+    <w:link w:val="Rubrik6Char"/>
     <w:uiPriority w:val="9"/>
     <w:semiHidden/>
     <w:unhideWhenUsed/>
@@ -2672,11 +2418,11 @@
       <w:color w:val="595959" w:themeColor="text1" w:themeTint="A6"/>
     </w:rPr>
   </w:style>
-  <w:style w:type="paragraph" w:styleId="Heading7">
+  <w:style w:type="paragraph" w:styleId="Rubrik7">
     <w:name w:val="heading 7"/>
     <w:basedOn w:val="Normal"/>
     <w:next w:val="Normal"/>
-    <w:link w:val="Heading7Char"/>
+    <w:link w:val="Rubrik7Char"/>
     <w:uiPriority w:val="9"/>
     <w:semiHidden/>
     <w:unhideWhenUsed/>
@@ -2693,11 +2439,11 @@
       <w:color w:val="595959" w:themeColor="text1" w:themeTint="A6"/>
     </w:rPr>
   </w:style>
-  <w:style w:type="paragraph" w:styleId="Heading8">
+  <w:style w:type="paragraph" w:styleId="Rubrik8">
     <w:name w:val="heading 8"/>
     <w:basedOn w:val="Normal"/>
     <w:next w:val="Normal"/>
-    <w:link w:val="Heading8Char"/>
+    <w:link w:val="Rubrik8Char"/>
     <w:uiPriority w:val="9"/>
     <w:semiHidden/>
     <w:unhideWhenUsed/>
@@ -2716,11 +2462,11 @@
       <w:color w:val="272727" w:themeColor="text1" w:themeTint="D8"/>
     </w:rPr>
   </w:style>
-  <w:style w:type="paragraph" w:styleId="Heading9">
+  <w:style w:type="paragraph" w:styleId="Rubrik9">
     <w:name w:val="heading 9"/>
     <w:basedOn w:val="Normal"/>
     <w:next w:val="Normal"/>
-    <w:link w:val="Heading9Char"/>
+    <w:link w:val="Rubrik9Char"/>
     <w:uiPriority w:val="9"/>
     <w:semiHidden/>
     <w:unhideWhenUsed/>
@@ -2737,12 +2483,13 @@
       <w:color w:val="272727" w:themeColor="text1" w:themeTint="D8"/>
     </w:rPr>
   </w:style>
-  <w:style w:type="character" w:default="1" w:styleId="DefaultParagraphFont">
+  <w:style w:type="character" w:default="1" w:styleId="Standardstycketeckensnitt">
     <w:name w:val="Default Paragraph Font"/>
     <w:uiPriority w:val="1"/>
+    <w:semiHidden/>
     <w:unhideWhenUsed/>
   </w:style>
-  <w:style w:type="table" w:default="1" w:styleId="TableNormal">
+  <w:style w:type="table" w:default="1" w:styleId="Normaltabell">
     <w:name w:val="Normal Table"/>
     <w:uiPriority w:val="99"/>
     <w:semiHidden/>
@@ -2757,16 +2504,16 @@
       </w:tblCellMar>
     </w:tblPr>
   </w:style>
-  <w:style w:type="numbering" w:default="1" w:styleId="NoList">
+  <w:style w:type="numbering" w:default="1" w:styleId="Ingenlista">
     <w:name w:val="No List"/>
     <w:uiPriority w:val="99"/>
     <w:semiHidden/>
     <w:unhideWhenUsed/>
   </w:style>
-  <w:style w:type="character" w:customStyle="1" w:styleId="Heading1Char">
-    <w:name w:val="Heading 1 Char"/>
-    <w:basedOn w:val="DefaultParagraphFont"/>
-    <w:link w:val="Heading1"/>
+  <w:style w:type="character" w:customStyle="1" w:styleId="Rubrik1Char">
+    <w:name w:val="Rubrik 1 Char"/>
+    <w:basedOn w:val="Standardstycketeckensnitt"/>
+    <w:link w:val="Rubrik1"/>
     <w:uiPriority w:val="9"/>
     <w:rsid w:val="008A3843"/>
     <w:rPr>
@@ -2776,10 +2523,10 @@
       <w:szCs w:val="40"/>
     </w:rPr>
   </w:style>
-  <w:style w:type="character" w:customStyle="1" w:styleId="Heading2Char">
-    <w:name w:val="Heading 2 Char"/>
-    <w:basedOn w:val="DefaultParagraphFont"/>
-    <w:link w:val="Heading2"/>
+  <w:style w:type="character" w:customStyle="1" w:styleId="Rubrik2Char">
+    <w:name w:val="Rubrik 2 Char"/>
+    <w:basedOn w:val="Standardstycketeckensnitt"/>
+    <w:link w:val="Rubrik2"/>
     <w:uiPriority w:val="9"/>
     <w:semiHidden/>
     <w:rsid w:val="008A3843"/>
@@ -2790,10 +2537,10 @@
       <w:szCs w:val="32"/>
     </w:rPr>
   </w:style>
-  <w:style w:type="character" w:customStyle="1" w:styleId="Heading3Char">
-    <w:name w:val="Heading 3 Char"/>
-    <w:basedOn w:val="DefaultParagraphFont"/>
-    <w:link w:val="Heading3"/>
+  <w:style w:type="character" w:customStyle="1" w:styleId="Rubrik3Char">
+    <w:name w:val="Rubrik 3 Char"/>
+    <w:basedOn w:val="Standardstycketeckensnitt"/>
+    <w:link w:val="Rubrik3"/>
     <w:uiPriority w:val="9"/>
     <w:semiHidden/>
     <w:rsid w:val="008A3843"/>
@@ -2804,10 +2551,10 @@
       <w:szCs w:val="28"/>
     </w:rPr>
   </w:style>
-  <w:style w:type="character" w:customStyle="1" w:styleId="Heading4Char">
-    <w:name w:val="Heading 4 Char"/>
-    <w:basedOn w:val="DefaultParagraphFont"/>
-    <w:link w:val="Heading4"/>
+  <w:style w:type="character" w:customStyle="1" w:styleId="Rubrik4Char">
+    <w:name w:val="Rubrik 4 Char"/>
+    <w:basedOn w:val="Standardstycketeckensnitt"/>
+    <w:link w:val="Rubrik4"/>
     <w:uiPriority w:val="9"/>
     <w:semiHidden/>
     <w:rsid w:val="008A3843"/>
@@ -2818,10 +2565,10 @@
       <w:color w:val="0F4761" w:themeColor="accent1" w:themeShade="BF"/>
     </w:rPr>
   </w:style>
-  <w:style w:type="character" w:customStyle="1" w:styleId="Heading5Char">
-    <w:name w:val="Heading 5 Char"/>
-    <w:basedOn w:val="DefaultParagraphFont"/>
-    <w:link w:val="Heading5"/>
+  <w:style w:type="character" w:customStyle="1" w:styleId="Rubrik5Char">
+    <w:name w:val="Rubrik 5 Char"/>
+    <w:basedOn w:val="Standardstycketeckensnitt"/>
+    <w:link w:val="Rubrik5"/>
     <w:uiPriority w:val="9"/>
     <w:semiHidden/>
     <w:rsid w:val="008A3843"/>
@@ -2830,10 +2577,10 @@
       <w:color w:val="0F4761" w:themeColor="accent1" w:themeShade="BF"/>
     </w:rPr>
   </w:style>
-  <w:style w:type="character" w:customStyle="1" w:styleId="Heading6Char">
-    <w:name w:val="Heading 6 Char"/>
-    <w:basedOn w:val="DefaultParagraphFont"/>
-    <w:link w:val="Heading6"/>
+  <w:style w:type="character" w:customStyle="1" w:styleId="Rubrik6Char">
+    <w:name w:val="Rubrik 6 Char"/>
+    <w:basedOn w:val="Standardstycketeckensnitt"/>
+    <w:link w:val="Rubrik6"/>
     <w:uiPriority w:val="9"/>
     <w:semiHidden/>
     <w:rsid w:val="008A3843"/>
@@ -2844,10 +2591,10 @@
       <w:color w:val="595959" w:themeColor="text1" w:themeTint="A6"/>
     </w:rPr>
   </w:style>
-  <w:style w:type="character" w:customStyle="1" w:styleId="Heading7Char">
-    <w:name w:val="Heading 7 Char"/>
-    <w:basedOn w:val="DefaultParagraphFont"/>
-    <w:link w:val="Heading7"/>
+  <w:style w:type="character" w:customStyle="1" w:styleId="Rubrik7Char">
+    <w:name w:val="Rubrik 7 Char"/>
+    <w:basedOn w:val="Standardstycketeckensnitt"/>
+    <w:link w:val="Rubrik7"/>
     <w:uiPriority w:val="9"/>
     <w:semiHidden/>
     <w:rsid w:val="008A3843"/>
@@ -2856,10 +2603,10 @@
       <w:color w:val="595959" w:themeColor="text1" w:themeTint="A6"/>
     </w:rPr>
   </w:style>
-  <w:style w:type="character" w:customStyle="1" w:styleId="Heading8Char">
-    <w:name w:val="Heading 8 Char"/>
-    <w:basedOn w:val="DefaultParagraphFont"/>
-    <w:link w:val="Heading8"/>
+  <w:style w:type="character" w:customStyle="1" w:styleId="Rubrik8Char">
+    <w:name w:val="Rubrik 8 Char"/>
+    <w:basedOn w:val="Standardstycketeckensnitt"/>
+    <w:link w:val="Rubrik8"/>
     <w:uiPriority w:val="9"/>
     <w:semiHidden/>
     <w:rsid w:val="008A3843"/>
@@ -2870,10 +2617,10 @@
       <w:color w:val="272727" w:themeColor="text1" w:themeTint="D8"/>
     </w:rPr>
   </w:style>
-  <w:style w:type="character" w:customStyle="1" w:styleId="Heading9Char">
-    <w:name w:val="Heading 9 Char"/>
-    <w:basedOn w:val="DefaultParagraphFont"/>
-    <w:link w:val="Heading9"/>
+  <w:style w:type="character" w:customStyle="1" w:styleId="Rubrik9Char">
+    <w:name w:val="Rubrik 9 Char"/>
+    <w:basedOn w:val="Standardstycketeckensnitt"/>
+    <w:link w:val="Rubrik9"/>
     <w:uiPriority w:val="9"/>
     <w:semiHidden/>
     <w:rsid w:val="008A3843"/>
@@ -2882,11 +2629,11 @@
       <w:color w:val="272727" w:themeColor="text1" w:themeTint="D8"/>
     </w:rPr>
   </w:style>
-  <w:style w:type="paragraph" w:styleId="Title">
+  <w:style w:type="paragraph" w:styleId="Rubrik">
     <w:name w:val="Title"/>
     <w:basedOn w:val="Normal"/>
     <w:next w:val="Normal"/>
-    <w:link w:val="TitleChar"/>
+    <w:link w:val="RubrikChar"/>
     <w:uiPriority w:val="10"/>
     <w:qFormat/>
     <w:rsid w:val="008A3843"/>
@@ -2902,10 +2649,10 @@
       <w:szCs w:val="56"/>
     </w:rPr>
   </w:style>
-  <w:style w:type="character" w:customStyle="1" w:styleId="TitleChar">
-    <w:name w:val="Title Char"/>
-    <w:basedOn w:val="DefaultParagraphFont"/>
-    <w:link w:val="Title"/>
+  <w:style w:type="character" w:customStyle="1" w:styleId="RubrikChar">
+    <w:name w:val="Rubrik Char"/>
+    <w:basedOn w:val="Standardstycketeckensnitt"/>
+    <w:link w:val="Rubrik"/>
     <w:uiPriority w:val="10"/>
     <w:rsid w:val="008A3843"/>
     <w:rPr>
@@ -2916,11 +2663,11 @@
       <w:szCs w:val="56"/>
     </w:rPr>
   </w:style>
-  <w:style w:type="paragraph" w:styleId="Subtitle">
+  <w:style w:type="paragraph" w:styleId="Underrubrik">
     <w:name w:val="Subtitle"/>
     <w:basedOn w:val="Normal"/>
     <w:next w:val="Normal"/>
-    <w:link w:val="SubtitleChar"/>
+    <w:link w:val="UnderrubrikChar"/>
     <w:uiPriority w:val="11"/>
     <w:qFormat/>
     <w:rsid w:val="008A3843"/>
@@ -2937,10 +2684,10 @@
       <w:szCs w:val="28"/>
     </w:rPr>
   </w:style>
-  <w:style w:type="character" w:customStyle="1" w:styleId="SubtitleChar">
-    <w:name w:val="Subtitle Char"/>
-    <w:basedOn w:val="DefaultParagraphFont"/>
-    <w:link w:val="Subtitle"/>
+  <w:style w:type="character" w:customStyle="1" w:styleId="UnderrubrikChar">
+    <w:name w:val="Underrubrik Char"/>
+    <w:basedOn w:val="Standardstycketeckensnitt"/>
+    <w:link w:val="Underrubrik"/>
     <w:uiPriority w:val="11"/>
     <w:rsid w:val="008A3843"/>
     <w:rPr>
@@ -2951,11 +2698,11 @@
       <w:szCs w:val="28"/>
     </w:rPr>
   </w:style>
-  <w:style w:type="paragraph" w:styleId="Quote">
+  <w:style w:type="paragraph" w:styleId="Citat">
     <w:name w:val="Quote"/>
     <w:basedOn w:val="Normal"/>
     <w:next w:val="Normal"/>
-    <w:link w:val="QuoteChar"/>
+    <w:link w:val="CitatChar"/>
     <w:uiPriority w:val="29"/>
     <w:qFormat/>
     <w:rsid w:val="008A3843"/>
@@ -2969,10 +2716,10 @@
       <w:color w:val="404040" w:themeColor="text1" w:themeTint="BF"/>
     </w:rPr>
   </w:style>
-  <w:style w:type="character" w:customStyle="1" w:styleId="QuoteChar">
-    <w:name w:val="Quote Char"/>
-    <w:basedOn w:val="DefaultParagraphFont"/>
-    <w:link w:val="Quote"/>
+  <w:style w:type="character" w:customStyle="1" w:styleId="CitatChar">
+    <w:name w:val="Citat Char"/>
+    <w:basedOn w:val="Standardstycketeckensnitt"/>
+    <w:link w:val="Citat"/>
     <w:uiPriority w:val="29"/>
     <w:rsid w:val="008A3843"/>
     <w:rPr>
@@ -2981,7 +2728,7 @@
       <w:color w:val="404040" w:themeColor="text1" w:themeTint="BF"/>
     </w:rPr>
   </w:style>
-  <w:style w:type="paragraph" w:styleId="ListParagraph">
+  <w:style w:type="paragraph" w:styleId="Liststycke">
     <w:name w:val="List Paragraph"/>
     <w:basedOn w:val="Normal"/>
     <w:uiPriority w:val="34"/>
@@ -2992,9 +2739,9 @@
       <w:contextualSpacing/>
     </w:pPr>
   </w:style>
-  <w:style w:type="character" w:styleId="IntenseEmphasis">
+  <w:style w:type="character" w:styleId="Starkbetoning">
     <w:name w:val="Intense Emphasis"/>
-    <w:basedOn w:val="DefaultParagraphFont"/>
+    <w:basedOn w:val="Standardstycketeckensnitt"/>
     <w:uiPriority w:val="21"/>
     <w:qFormat/>
     <w:rsid w:val="008A3843"/>
@@ -3004,11 +2751,11 @@
       <w:color w:val="0F4761" w:themeColor="accent1" w:themeShade="BF"/>
     </w:rPr>
   </w:style>
-  <w:style w:type="paragraph" w:styleId="IntenseQuote">
+  <w:style w:type="paragraph" w:styleId="Starktcitat">
     <w:name w:val="Intense Quote"/>
     <w:basedOn w:val="Normal"/>
     <w:next w:val="Normal"/>
-    <w:link w:val="IntenseQuoteChar"/>
+    <w:link w:val="StarktcitatChar"/>
     <w:uiPriority w:val="30"/>
     <w:qFormat/>
     <w:rsid w:val="008A3843"/>
@@ -3027,10 +2774,10 @@
       <w:color w:val="0F4761" w:themeColor="accent1" w:themeShade="BF"/>
     </w:rPr>
   </w:style>
-  <w:style w:type="character" w:customStyle="1" w:styleId="IntenseQuoteChar">
-    <w:name w:val="Intense Quote Char"/>
-    <w:basedOn w:val="DefaultParagraphFont"/>
-    <w:link w:val="IntenseQuote"/>
+  <w:style w:type="character" w:customStyle="1" w:styleId="StarktcitatChar">
+    <w:name w:val="Starkt citat Char"/>
+    <w:basedOn w:val="Standardstycketeckensnitt"/>
+    <w:link w:val="Starktcitat"/>
     <w:uiPriority w:val="30"/>
     <w:rsid w:val="008A3843"/>
     <w:rPr>
@@ -3039,9 +2786,9 @@
       <w:color w:val="0F4761" w:themeColor="accent1" w:themeShade="BF"/>
     </w:rPr>
   </w:style>
-  <w:style w:type="character" w:styleId="IntenseReference">
+  <w:style w:type="character" w:styleId="Starkreferens">
     <w:name w:val="Intense Reference"/>
-    <w:basedOn w:val="DefaultParagraphFont"/>
+    <w:basedOn w:val="Standardstycketeckensnitt"/>
     <w:uiPriority w:val="32"/>
     <w:qFormat/>
     <w:rsid w:val="008A3843"/>
@@ -3053,9 +2800,9 @@
       <w:spacing w:val="5"/>
     </w:rPr>
   </w:style>
-  <w:style w:type="character" w:styleId="Hyperlink">
+  <w:style w:type="character" w:styleId="Hyperlnk">
     <w:name w:val="Hyperlink"/>
-    <w:basedOn w:val="DefaultParagraphFont"/>
+    <w:basedOn w:val="Standardstycketeckensnitt"/>
     <w:uiPriority w:val="99"/>
     <w:unhideWhenUsed/>
     <w:rsid w:val="006C72B9"/>
@@ -3064,9 +2811,9 @@
       <w:u w:val="single"/>
     </w:rPr>
   </w:style>
-  <w:style w:type="character" w:styleId="UnresolvedMention">
+  <w:style w:type="character" w:styleId="Olstomnmnande">
     <w:name w:val="Unresolved Mention"/>
-    <w:basedOn w:val="DefaultParagraphFont"/>
+    <w:basedOn w:val="Standardstycketeckensnitt"/>
     <w:uiPriority w:val="99"/>
     <w:semiHidden/>
     <w:unhideWhenUsed/>
@@ -3076,9 +2823,9 @@
       <w:shd w:val="clear" w:color="auto" w:fill="E1DFDD"/>
     </w:rPr>
   </w:style>
-  <w:style w:type="character" w:styleId="FollowedHyperlink">
+  <w:style w:type="character" w:styleId="AnvndHyperlnk">
     <w:name w:val="FollowedHyperlink"/>
-    <w:basedOn w:val="DefaultParagraphFont"/>
+    <w:basedOn w:val="Standardstycketeckensnitt"/>
     <w:uiPriority w:val="99"/>
     <w:semiHidden/>
     <w:unhideWhenUsed/>

</xml_diff>

<commit_message>
New even less bloated documentation
</commit_message>
<xml_diff>
--- a/documentation/docs.docx
+++ b/documentation/docs.docx
@@ -37,8 +37,23 @@
     <w:p>
       <w:pPr>
         <w:rPr>
-          <w:b/>
-          <w:bCs/>
+          <w:sz w:val="28"/>
+          <w:szCs w:val="28"/>
+          <w:lang w:val="en-US"/>
+        </w:rPr>
+      </w:pPr>
+      <w:r>
+        <w:rPr>
+          <w:sz w:val="28"/>
+          <w:szCs w:val="28"/>
+          <w:lang w:val="en-US"/>
+        </w:rPr>
+        <w:t xml:space="preserve">The tutorial is made for Windows. Do the corresponding steps for Linux. </w:t>
+      </w:r>
+    </w:p>
+    <w:p>
+      <w:pPr>
+        <w:rPr>
           <w:color w:val="EE0000"/>
           <w:sz w:val="28"/>
           <w:szCs w:val="28"/>
@@ -47,30 +62,163 @@
       </w:pPr>
       <w:r>
         <w:rPr>
-          <w:b/>
-          <w:bCs/>
           <w:color w:val="EE0000"/>
           <w:sz w:val="28"/>
           <w:szCs w:val="28"/>
           <w:lang w:val="en-US"/>
         </w:rPr>
-        <w:t>To follow this tutorial, make sure you have a stable internet connection</w:t>
+        <w:t>M</w:t>
+      </w:r>
+      <w:r>
+        <w:rPr>
+          <w:color w:val="EE0000"/>
+          <w:sz w:val="28"/>
+          <w:szCs w:val="28"/>
+          <w:lang w:val="en-US"/>
+        </w:rPr>
+        <w:t>ac OS</w:t>
+      </w:r>
+      <w:r>
+        <w:rPr>
+          <w:color w:val="EE0000"/>
+          <w:sz w:val="28"/>
+          <w:szCs w:val="28"/>
+          <w:lang w:val="en-US"/>
+        </w:rPr>
+        <w:t xml:space="preserve"> is not supported</w:t>
+      </w:r>
+      <w:r>
+        <w:rPr>
+          <w:color w:val="EE0000"/>
+          <w:sz w:val="28"/>
+          <w:szCs w:val="28"/>
+          <w:lang w:val="en-US"/>
+        </w:rPr>
+        <w:t xml:space="preserve"> natively</w:t>
+      </w:r>
+      <w:r>
+        <w:rPr>
+          <w:color w:val="EE0000"/>
+          <w:sz w:val="28"/>
+          <w:szCs w:val="28"/>
+          <w:lang w:val="en-US"/>
+        </w:rPr>
+        <w:t xml:space="preserve">, so then you </w:t>
+      </w:r>
+      <w:proofErr w:type="gramStart"/>
+      <w:r>
+        <w:rPr>
+          <w:color w:val="EE0000"/>
+          <w:sz w:val="28"/>
+          <w:szCs w:val="28"/>
+          <w:lang w:val="en-US"/>
+        </w:rPr>
+        <w:t xml:space="preserve">have </w:t>
+      </w:r>
+      <w:r>
+        <w:rPr>
+          <w:color w:val="EE0000"/>
+          <w:sz w:val="28"/>
+          <w:szCs w:val="28"/>
+          <w:lang w:val="en-US"/>
+        </w:rPr>
+        <w:t>to</w:t>
+      </w:r>
+      <w:proofErr w:type="gramEnd"/>
+      <w:r>
+        <w:rPr>
+          <w:color w:val="EE0000"/>
+          <w:sz w:val="28"/>
+          <w:szCs w:val="28"/>
+          <w:lang w:val="en-US"/>
+        </w:rPr>
+        <w:t xml:space="preserve"> download the source files and </w:t>
+      </w:r>
+      <w:r>
+        <w:rPr>
+          <w:color w:val="EE0000"/>
+          <w:sz w:val="28"/>
+          <w:szCs w:val="28"/>
+          <w:lang w:val="en-US"/>
+        </w:rPr>
+        <w:t>run</w:t>
+      </w:r>
+      <w:r>
+        <w:rPr>
+          <w:color w:val="EE0000"/>
+          <w:sz w:val="28"/>
+          <w:szCs w:val="28"/>
+          <w:lang w:val="en-US"/>
+        </w:rPr>
+        <w:t xml:space="preserve"> or compile</w:t>
+      </w:r>
+      <w:r>
+        <w:rPr>
+          <w:color w:val="EE0000"/>
+          <w:sz w:val="28"/>
+          <w:szCs w:val="28"/>
+          <w:lang w:val="en-US"/>
+        </w:rPr>
+        <w:t xml:space="preserve"> the Python files yourself, from main.py</w:t>
+      </w:r>
+      <w:r>
+        <w:rPr>
+          <w:color w:val="EE0000"/>
+          <w:sz w:val="28"/>
+          <w:szCs w:val="28"/>
+          <w:lang w:val="en-US"/>
+        </w:rPr>
+        <w:t xml:space="preserve">. Make sure that you have </w:t>
+      </w:r>
+      <w:r>
+        <w:rPr>
+          <w:color w:val="EE0000"/>
+          <w:sz w:val="28"/>
+          <w:szCs w:val="28"/>
+          <w:lang w:val="en-US"/>
+        </w:rPr>
+        <w:t>Python ≥ 3.10</w:t>
+      </w:r>
+      <w:r>
+        <w:rPr>
+          <w:color w:val="EE0000"/>
+          <w:sz w:val="28"/>
+          <w:szCs w:val="28"/>
+          <w:lang w:val="en-US"/>
+        </w:rPr>
+        <w:t xml:space="preserve"> installed and </w:t>
+      </w:r>
+      <w:proofErr w:type="spellStart"/>
+      <w:r>
+        <w:rPr>
+          <w:color w:val="EE0000"/>
+          <w:sz w:val="28"/>
+          <w:szCs w:val="28"/>
+          <w:lang w:val="en-US"/>
+        </w:rPr>
+        <w:t>opencv</w:t>
+      </w:r>
+      <w:proofErr w:type="spellEnd"/>
+      <w:r>
+        <w:rPr>
+          <w:color w:val="EE0000"/>
+          <w:sz w:val="28"/>
+          <w:szCs w:val="28"/>
+          <w:lang w:val="en-US"/>
+        </w:rPr>
+        <w:t>-python-headless.</w:t>
       </w:r>
     </w:p>
     <w:p>
       <w:pPr>
         <w:rPr>
-          <w:b/>
-          <w:bCs/>
-          <w:sz w:val="36"/>
-          <w:szCs w:val="36"/>
           <w:lang w:val="en-US"/>
         </w:rPr>
       </w:pPr>
     </w:p>
     <w:p>
       <w:pPr>
-        <w:pStyle w:val="Liststycke"/>
+        <w:pStyle w:val="ListParagraph"/>
         <w:numPr>
           <w:ilvl w:val="0"/>
           <w:numId w:val="4"/>
@@ -102,7 +250,7 @@
     </w:p>
     <w:p>
       <w:pPr>
-        <w:pStyle w:val="Liststycke"/>
+        <w:pStyle w:val="ListParagraph"/>
         <w:numPr>
           <w:ilvl w:val="0"/>
           <w:numId w:val="6"/>
@@ -122,7 +270,7 @@
       <w:hyperlink r:id="rId5" w:history="1">
         <w:r>
           <w:rPr>
-            <w:rStyle w:val="Hyperlnk"/>
+            <w:rStyle w:val="Hyperlink"/>
             <w:lang w:val="en-US"/>
           </w:rPr>
           <w:t>https://github.com/victorezeilo/image-processing/releases</w:t>
@@ -145,7 +293,7 @@
     </w:p>
     <w:p>
       <w:pPr>
-        <w:pStyle w:val="Liststycke"/>
+        <w:pStyle w:val="ListParagraph"/>
         <w:numPr>
           <w:ilvl w:val="0"/>
           <w:numId w:val="6"/>
@@ -160,12 +308,24 @@
         <w:rPr>
           <w:lang w:val="en-US"/>
         </w:rPr>
-        <w:t>Download src.zip</w:t>
+        <w:t xml:space="preserve">Download </w:t>
+      </w:r>
+      <w:r>
+        <w:rPr>
+          <w:lang w:val="en-US"/>
+        </w:rPr>
+        <w:t>dist_Windows</w:t>
+      </w:r>
+      <w:r>
+        <w:rPr>
+          <w:lang w:val="en-US"/>
+        </w:rPr>
+        <w:t>.zip</w:t>
       </w:r>
     </w:p>
     <w:p>
       <w:pPr>
-        <w:pStyle w:val="Liststycke"/>
+        <w:pStyle w:val="ListParagraph"/>
         <w:ind w:left="1080"/>
         <w:rPr>
           <w:sz w:val="36"/>
@@ -181,10 +341,10 @@
           <w:lang w:val="en-US"/>
         </w:rPr>
         <w:drawing>
-          <wp:inline distT="0" distB="0" distL="0" distR="0" wp14:anchorId="51790ADE" wp14:editId="53959C08">
-            <wp:extent cx="4588525" cy="551432"/>
-            <wp:effectExtent l="0" t="0" r="2540" b="1270"/>
-            <wp:docPr id="639339851" name="Picture 5"/>
+          <wp:inline distT="0" distB="0" distL="0" distR="0" wp14:anchorId="36C055E3" wp14:editId="7452E2FD">
+            <wp:extent cx="2360787" cy="627962"/>
+            <wp:effectExtent l="0" t="0" r="1905" b="1270"/>
+            <wp:docPr id="554125820" name="Bildobjekt 1"/>
             <wp:cNvGraphicFramePr>
               <a:graphicFrameLocks xmlns:a="http://schemas.openxmlformats.org/drawingml/2006/main" noChangeAspect="1"/>
             </wp:cNvGraphicFramePr>
@@ -192,7 +352,7 @@
               <a:graphicData uri="http://schemas.openxmlformats.org/drawingml/2006/picture">
                 <pic:pic xmlns:pic="http://schemas.openxmlformats.org/drawingml/2006/picture">
                   <pic:nvPicPr>
-                    <pic:cNvPr id="0" name="Picture 5"/>
+                    <pic:cNvPr id="0" name="Picture 1"/>
                     <pic:cNvPicPr>
                       <a:picLocks noChangeAspect="1" noChangeArrowheads="1"/>
                     </pic:cNvPicPr>
@@ -213,7 +373,7 @@
                   <pic:spPr bwMode="auto">
                     <a:xfrm>
                       <a:off x="0" y="0"/>
-                      <a:ext cx="4606407" cy="553581"/>
+                      <a:ext cx="2370206" cy="630467"/>
                     </a:xfrm>
                     <a:prstGeom prst="rect">
                       <a:avLst/>
@@ -232,7 +392,7 @@
     </w:p>
     <w:p>
       <w:pPr>
-        <w:pStyle w:val="Liststycke"/>
+        <w:pStyle w:val="ListParagraph"/>
         <w:numPr>
           <w:ilvl w:val="0"/>
           <w:numId w:val="6"/>
@@ -252,7 +412,7 @@
     </w:p>
     <w:p>
       <w:pPr>
-        <w:pStyle w:val="Liststycke"/>
+        <w:pStyle w:val="ListParagraph"/>
         <w:rPr>
           <w:sz w:val="36"/>
           <w:szCs w:val="36"/>
@@ -262,7 +422,7 @@
     </w:p>
     <w:p>
       <w:pPr>
-        <w:pStyle w:val="Liststycke"/>
+        <w:pStyle w:val="ListParagraph"/>
         <w:numPr>
           <w:ilvl w:val="0"/>
           <w:numId w:val="4"/>
@@ -300,14 +460,26 @@
         <w:rPr>
           <w:lang w:val="en-US"/>
         </w:rPr>
-        <w:t>src</w:t>
+        <w:t>dist_Windows</w:t>
       </w:r>
       <w:proofErr w:type="spellEnd"/>
       <w:r>
         <w:rPr>
           <w:lang w:val="en-US"/>
         </w:rPr>
-        <w:t>”-folder</w:t>
+        <w:t>”</w:t>
+      </w:r>
+      <w:r>
+        <w:rPr>
+          <w:lang w:val="en-US"/>
+        </w:rPr>
+        <w:t xml:space="preserve"> </w:t>
+      </w:r>
+      <w:r>
+        <w:rPr>
+          <w:lang w:val="en-US"/>
+        </w:rPr>
+        <w:t>folder</w:t>
       </w:r>
       <w:r>
         <w:rPr>
@@ -326,7 +498,7 @@
         <w:rPr>
           <w:lang w:val="en-US"/>
         </w:rPr>
-        <w:t>src</w:t>
+        <w:t>dist_Windows</w:t>
       </w:r>
       <w:proofErr w:type="spellEnd"/>
       <w:r>
@@ -338,7 +510,7 @@
     </w:p>
     <w:p>
       <w:pPr>
-        <w:pStyle w:val="Liststycke"/>
+        <w:pStyle w:val="ListParagraph"/>
         <w:rPr>
           <w:lang w:val="en-US"/>
         </w:rPr>
@@ -349,10 +521,10 @@
           <w:lang w:val="en-US"/>
         </w:rPr>
         <w:drawing>
-          <wp:inline distT="0" distB="0" distL="0" distR="0" wp14:anchorId="1BD9EC8D" wp14:editId="545E5E90">
-            <wp:extent cx="2835696" cy="3112265"/>
-            <wp:effectExtent l="0" t="0" r="3175" b="0"/>
-            <wp:docPr id="1091031783" name="Picture 16"/>
+          <wp:inline distT="0" distB="0" distL="0" distR="0" wp14:anchorId="28B581E6" wp14:editId="596C181A">
+            <wp:extent cx="2489812" cy="3112265"/>
+            <wp:effectExtent l="0" t="0" r="6350" b="0"/>
+            <wp:docPr id="3321222" name="Picture 1"/>
             <wp:cNvGraphicFramePr>
               <a:graphicFrameLocks xmlns:a="http://schemas.openxmlformats.org/drawingml/2006/main" noChangeAspect="1"/>
             </wp:cNvGraphicFramePr>
@@ -360,7 +532,7 @@
               <a:graphicData uri="http://schemas.openxmlformats.org/drawingml/2006/picture">
                 <pic:pic xmlns:pic="http://schemas.openxmlformats.org/drawingml/2006/picture">
                   <pic:nvPicPr>
-                    <pic:cNvPr id="0" name="Picture 16"/>
+                    <pic:cNvPr id="0" name="Picture 1"/>
                     <pic:cNvPicPr>
                       <a:picLocks noChangeAspect="1" noChangeArrowheads="1"/>
                     </pic:cNvPicPr>
@@ -381,7 +553,7 @@
                   <pic:spPr bwMode="auto">
                     <a:xfrm>
                       <a:off x="0" y="0"/>
-                      <a:ext cx="2855862" cy="3134398"/>
+                      <a:ext cx="2572587" cy="3215734"/>
                     </a:xfrm>
                     <a:prstGeom prst="rect">
                       <a:avLst/>
@@ -400,7 +572,7 @@
     </w:p>
     <w:p>
       <w:pPr>
-        <w:pStyle w:val="Liststycke"/>
+        <w:pStyle w:val="ListParagraph"/>
         <w:rPr>
           <w:lang w:val="en-US"/>
         </w:rPr>
@@ -408,15 +580,7 @@
     </w:p>
     <w:p>
       <w:pPr>
-        <w:pStyle w:val="Liststycke"/>
-        <w:rPr>
-          <w:lang w:val="en-US"/>
-        </w:rPr>
-      </w:pPr>
-    </w:p>
-    <w:p>
-      <w:pPr>
-        <w:pStyle w:val="Liststycke"/>
+        <w:pStyle w:val="ListParagraph"/>
         <w:numPr>
           <w:ilvl w:val="0"/>
           <w:numId w:val="4"/>
@@ -429,238 +593,96 @@
         <w:rPr>
           <w:lang w:val="en-US"/>
         </w:rPr>
-        <w:t xml:space="preserve">Install Python. </w:t>
-      </w:r>
-      <w:r>
-        <w:rPr>
-          <w:color w:val="EE0000"/>
-          <w:lang w:val="en-US"/>
-        </w:rPr>
-        <w:t>If you know that you have Python ≥ 3.10 installed, you can skip this part.</w:t>
+        <w:t>Try it out!</w:t>
       </w:r>
     </w:p>
     <w:p>
       <w:pPr>
-        <w:pStyle w:val="Liststycke"/>
+        <w:pStyle w:val="ListParagraph"/>
+        <w:rPr>
+          <w:lang w:val="en-US"/>
+        </w:rPr>
+      </w:pPr>
+    </w:p>
+    <w:p>
+      <w:pPr>
+        <w:pStyle w:val="ListParagraph"/>
         <w:numPr>
           <w:ilvl w:val="0"/>
           <w:numId w:val="6"/>
         </w:numPr>
         <w:rPr>
-          <w:color w:val="EE0000"/>
-          <w:lang w:val="en-US"/>
-        </w:rPr>
-      </w:pPr>
-      <w:r>
-        <w:rPr>
-          <w:lang w:val="en-US"/>
-        </w:rPr>
-        <w:t>Paste</w:t>
-      </w:r>
-      <w:r>
-        <w:rPr>
-          <w:lang w:val="en-US"/>
-        </w:rPr>
-        <w:t>:</w:t>
-      </w:r>
-      <w:r>
-        <w:rPr>
-          <w:lang w:val="en-US"/>
-        </w:rPr>
-        <w:t xml:space="preserve"> </w:t>
-      </w:r>
-      <w:proofErr w:type="spellStart"/>
-      <w:r>
-        <w:rPr>
-          <w:color w:val="A02B93" w:themeColor="accent5"/>
-          <w:lang w:val="en-US"/>
-        </w:rPr>
-        <w:t>winget</w:t>
-      </w:r>
-      <w:proofErr w:type="spellEnd"/>
-      <w:r>
-        <w:rPr>
-          <w:color w:val="A02B93" w:themeColor="accent5"/>
-          <w:lang w:val="en-US"/>
-        </w:rPr>
-        <w:t xml:space="preserve"> install "Python 3.14"</w:t>
-      </w:r>
-      <w:r>
-        <w:rPr>
-          <w:color w:val="A02B93" w:themeColor="accent5"/>
-          <w:lang w:val="en-US"/>
-        </w:rPr>
-        <w:t xml:space="preserve"> </w:t>
-      </w:r>
-      <w:r>
-        <w:rPr>
-          <w:lang w:val="en-US"/>
-        </w:rPr>
-        <w:t xml:space="preserve">into </w:t>
-      </w:r>
-      <w:proofErr w:type="gramStart"/>
-      <w:r>
-        <w:rPr>
-          <w:lang w:val="en-US"/>
-        </w:rPr>
-        <w:t>you</w:t>
-      </w:r>
-      <w:proofErr w:type="gramEnd"/>
-      <w:r>
-        <w:rPr>
-          <w:lang w:val="en-US"/>
-        </w:rPr>
-        <w:t xml:space="preserve"> term</w:t>
-      </w:r>
-      <w:r>
-        <w:rPr>
-          <w:lang w:val="en-US"/>
-        </w:rPr>
-        <w:t>inal</w:t>
-      </w:r>
-      <w:r>
-        <w:rPr>
-          <w:lang w:val="en-US"/>
-        </w:rPr>
-        <w:t xml:space="preserve">. If unsure how to paste, try pressing </w:t>
-      </w:r>
-      <w:r>
-        <w:rPr>
-          <w:color w:val="EE0000"/>
-          <w:lang w:val="en-US"/>
-        </w:rPr>
-        <w:t xml:space="preserve">SHIFT + INSERT </w:t>
-      </w:r>
-      <w:r>
-        <w:rPr>
-          <w:lang w:val="en-US"/>
-        </w:rPr>
-        <w:t xml:space="preserve">or </w:t>
-      </w:r>
-      <w:r>
-        <w:rPr>
-          <w:color w:val="EE0000"/>
-          <w:lang w:val="en-US"/>
-        </w:rPr>
-        <w:t>CTRL + SHIFT + V</w:t>
-      </w:r>
-      <w:r>
-        <w:rPr>
-          <w:lang w:val="en-US"/>
-        </w:rPr>
-        <w:t>.</w:t>
+          <w:lang w:val="en-US"/>
+        </w:rPr>
+      </w:pPr>
+      <w:r>
+        <w:rPr>
+          <w:lang w:val="en-US"/>
+        </w:rPr>
+        <w:t xml:space="preserve">For example, paste </w:t>
       </w:r>
     </w:p>
     <w:p>
       <w:pPr>
-        <w:pStyle w:val="Liststycke"/>
-        <w:numPr>
-          <w:ilvl w:val="0"/>
-          <w:numId w:val="6"/>
-        </w:numPr>
-        <w:rPr>
-          <w:lang w:val="en-US"/>
-        </w:rPr>
-      </w:pPr>
-      <w:r>
-        <w:rPr>
-          <w:lang w:val="en-US"/>
-        </w:rPr>
-        <w:t xml:space="preserve">Verify that </w:t>
-      </w:r>
-      <w:r>
-        <w:rPr>
-          <w:lang w:val="en-US"/>
-        </w:rPr>
-        <w:t>P</w:t>
-      </w:r>
-      <w:r>
-        <w:rPr>
-          <w:lang w:val="en-US"/>
-        </w:rPr>
-        <w:t xml:space="preserve">ython is installed by typing </w:t>
-      </w:r>
-      <w:r>
+        <w:pStyle w:val="ListParagraph"/>
+        <w:ind w:left="1080"/>
         <w:rPr>
           <w:color w:val="A02B93" w:themeColor="accent5"/>
           <w:lang w:val="en-US"/>
         </w:rPr>
-        <w:t>python --version</w:t>
-      </w:r>
-      <w:r>
-        <w:rPr>
-          <w:lang w:val="en-US"/>
-        </w:rPr>
-        <w:t xml:space="preserve"> and it prompts you with Python 3.14</w:t>
+      </w:pPr>
+      <w:r>
+        <w:rPr>
+          <w:color w:val="A02B93" w:themeColor="accent5"/>
+          <w:lang w:val="en-US"/>
+        </w:rPr>
+        <w:lastRenderedPageBreak/>
+        <w:t xml:space="preserve">.\\main.exe convert --source test.jpg --destination test_converted.png --format </w:t>
+      </w:r>
+      <w:proofErr w:type="spellStart"/>
+      <w:r>
+        <w:rPr>
+          <w:color w:val="A02B93" w:themeColor="accent5"/>
+          <w:lang w:val="en-US"/>
+        </w:rPr>
+        <w:t>png</w:t>
+      </w:r>
+      <w:proofErr w:type="spellEnd"/>
+      <w:r>
+        <w:rPr>
+          <w:color w:val="A02B93" w:themeColor="accent5"/>
+          <w:lang w:val="en-US"/>
+        </w:rPr>
+        <w:t xml:space="preserve"> --compression medium</w:t>
       </w:r>
     </w:p>
     <w:p>
       <w:pPr>
-        <w:pStyle w:val="Liststycke"/>
+        <w:pStyle w:val="ListParagraph"/>
         <w:ind w:left="1080"/>
         <w:rPr>
-          <w:lang w:val="en-US"/>
-        </w:rPr>
-      </w:pPr>
-      <w:r>
-        <w:rPr>
-          <w:noProof/>
-          <w:lang w:val="en-US"/>
-        </w:rPr>
-        <w:lastRenderedPageBreak/>
-        <w:drawing>
-          <wp:inline distT="0" distB="0" distL="0" distR="0" wp14:anchorId="4FE9146B" wp14:editId="1772D219">
-            <wp:extent cx="4919070" cy="579002"/>
-            <wp:effectExtent l="0" t="0" r="0" b="0"/>
-            <wp:docPr id="709823913" name="Picture 11"/>
-            <wp:cNvGraphicFramePr>
-              <a:graphicFrameLocks xmlns:a="http://schemas.openxmlformats.org/drawingml/2006/main" noChangeAspect="1"/>
-            </wp:cNvGraphicFramePr>
-            <a:graphic xmlns:a="http://schemas.openxmlformats.org/drawingml/2006/main">
-              <a:graphicData uri="http://schemas.openxmlformats.org/drawingml/2006/picture">
-                <pic:pic xmlns:pic="http://schemas.openxmlformats.org/drawingml/2006/picture">
-                  <pic:nvPicPr>
-                    <pic:cNvPr id="0" name="Picture 11"/>
-                    <pic:cNvPicPr>
-                      <a:picLocks noChangeAspect="1" noChangeArrowheads="1"/>
-                    </pic:cNvPicPr>
-                  </pic:nvPicPr>
-                  <pic:blipFill>
-                    <a:blip r:embed="rId8">
-                      <a:extLst>
-                        <a:ext uri="{28A0092B-C50C-407E-A947-70E740481C1C}">
-                          <a14:useLocalDpi xmlns:a14="http://schemas.microsoft.com/office/drawing/2010/main" val="0"/>
-                        </a:ext>
-                      </a:extLst>
-                    </a:blip>
-                    <a:srcRect/>
-                    <a:stretch>
-                      <a:fillRect/>
-                    </a:stretch>
-                  </pic:blipFill>
-                  <pic:spPr bwMode="auto">
-                    <a:xfrm>
-                      <a:off x="0" y="0"/>
-                      <a:ext cx="4989061" cy="587240"/>
-                    </a:xfrm>
-                    <a:prstGeom prst="rect">
-                      <a:avLst/>
-                    </a:prstGeom>
-                    <a:noFill/>
-                    <a:ln>
-                      <a:noFill/>
-                    </a:ln>
-                  </pic:spPr>
-                </pic:pic>
-              </a:graphicData>
-            </a:graphic>
-          </wp:inline>
-        </w:drawing>
+          <w:color w:val="000000" w:themeColor="text1"/>
+          <w:lang w:val="en-US"/>
+        </w:rPr>
+      </w:pPr>
+      <w:r>
+        <w:rPr>
+          <w:color w:val="000000" w:themeColor="text1"/>
+          <w:lang w:val="en-US"/>
+        </w:rPr>
+        <w:t>into the terminal</w:t>
+      </w:r>
+      <w:r>
+        <w:rPr>
+          <w:color w:val="000000" w:themeColor="text1"/>
+          <w:lang w:val="en-US"/>
+        </w:rPr>
+        <w:t xml:space="preserve">. </w:t>
       </w:r>
     </w:p>
     <w:p>
       <w:pPr>
-        <w:pStyle w:val="Liststycke"/>
+        <w:pStyle w:val="ListParagraph"/>
         <w:ind w:left="1080"/>
         <w:rPr>
           <w:lang w:val="en-US"/>
@@ -669,47 +691,32 @@
     </w:p>
     <w:p>
       <w:pPr>
-        <w:pStyle w:val="Liststycke"/>
-        <w:numPr>
-          <w:ilvl w:val="0"/>
-          <w:numId w:val="4"/>
-        </w:numPr>
-        <w:rPr>
-          <w:lang w:val="en-US"/>
-        </w:rPr>
-      </w:pPr>
-      <w:r>
-        <w:rPr>
-          <w:lang w:val="en-US"/>
-        </w:rPr>
-        <w:t xml:space="preserve">Install OpenCV. Paste </w:t>
-      </w:r>
+        <w:pStyle w:val="ListParagraph"/>
+        <w:ind w:left="1080"/>
+        <w:rPr>
+          <w:color w:val="000000" w:themeColor="text1"/>
+          <w:lang w:val="en-US"/>
+        </w:rPr>
+      </w:pPr>
+      <w:r>
+        <w:rPr>
+          <w:color w:val="000000" w:themeColor="text1"/>
+          <w:lang w:val="en-US"/>
+        </w:rPr>
+        <w:t xml:space="preserve">Then paste </w:t>
+      </w:r>
+      <w:proofErr w:type="gramStart"/>
       <w:r>
         <w:rPr>
           <w:color w:val="A02B93" w:themeColor="accent5"/>
           <w:lang w:val="en-US"/>
         </w:rPr>
-        <w:t xml:space="preserve">python -m pip install </w:t>
-      </w:r>
-      <w:proofErr w:type="spellStart"/>
-      <w:r>
-        <w:rPr>
-          <w:color w:val="A02B93" w:themeColor="accent5"/>
-          <w:lang w:val="en-US"/>
-        </w:rPr>
-        <w:t>opencv</w:t>
-      </w:r>
-      <w:proofErr w:type="spellEnd"/>
-      <w:r>
-        <w:rPr>
-          <w:color w:val="A02B93" w:themeColor="accent5"/>
-          <w:lang w:val="en-US"/>
-        </w:rPr>
-        <w:t>-python</w:t>
-      </w:r>
-      <w:r>
-        <w:rPr>
-          <w:color w:val="A02B93" w:themeColor="accent5"/>
+        <w:t>explorer .</w:t>
+      </w:r>
+      <w:proofErr w:type="gramEnd"/>
+      <w:r>
+        <w:rPr>
+          <w:color w:val="000000" w:themeColor="text1"/>
           <w:lang w:val="en-US"/>
         </w:rPr>
         <w:t xml:space="preserve"> </w:t>
@@ -718,270 +725,12 @@
         <w:rPr>
           <w:lang w:val="en-US"/>
         </w:rPr>
-        <w:t>into your terminal. It should look like this.</w:t>
+        <w:t>into the terminal to see the result. A new file named “test_converted.png” should appear.</w:t>
       </w:r>
     </w:p>
     <w:p>
       <w:pPr>
-        <w:pStyle w:val="Liststycke"/>
-        <w:rPr>
-          <w:lang w:val="en-US"/>
-        </w:rPr>
-      </w:pPr>
-      <w:r>
-        <w:rPr>
-          <w:noProof/>
-          <w:lang w:val="en-US"/>
-        </w:rPr>
-        <w:drawing>
-          <wp:inline distT="0" distB="0" distL="0" distR="0" wp14:anchorId="6C1D8DA9" wp14:editId="482A199A">
-            <wp:extent cx="5016274" cy="1569904"/>
-            <wp:effectExtent l="0" t="0" r="0" b="0"/>
-            <wp:docPr id="685053855" name="Picture 12"/>
-            <wp:cNvGraphicFramePr>
-              <a:graphicFrameLocks xmlns:a="http://schemas.openxmlformats.org/drawingml/2006/main" noChangeAspect="1"/>
-            </wp:cNvGraphicFramePr>
-            <a:graphic xmlns:a="http://schemas.openxmlformats.org/drawingml/2006/main">
-              <a:graphicData uri="http://schemas.openxmlformats.org/drawingml/2006/picture">
-                <pic:pic xmlns:pic="http://schemas.openxmlformats.org/drawingml/2006/picture">
-                  <pic:nvPicPr>
-                    <pic:cNvPr id="0" name="Picture 12"/>
-                    <pic:cNvPicPr>
-                      <a:picLocks noChangeAspect="1" noChangeArrowheads="1"/>
-                    </pic:cNvPicPr>
-                  </pic:nvPicPr>
-                  <pic:blipFill>
-                    <a:blip r:embed="rId9">
-                      <a:extLst>
-                        <a:ext uri="{28A0092B-C50C-407E-A947-70E740481C1C}">
-                          <a14:useLocalDpi xmlns:a14="http://schemas.microsoft.com/office/drawing/2010/main" val="0"/>
-                        </a:ext>
-                      </a:extLst>
-                    </a:blip>
-                    <a:srcRect/>
-                    <a:stretch>
-                      <a:fillRect/>
-                    </a:stretch>
-                  </pic:blipFill>
-                  <pic:spPr bwMode="auto">
-                    <a:xfrm>
-                      <a:off x="0" y="0"/>
-                      <a:ext cx="5113486" cy="1600328"/>
-                    </a:xfrm>
-                    <a:prstGeom prst="rect">
-                      <a:avLst/>
-                    </a:prstGeom>
-                    <a:noFill/>
-                    <a:ln>
-                      <a:noFill/>
-                    </a:ln>
-                  </pic:spPr>
-                </pic:pic>
-              </a:graphicData>
-            </a:graphic>
-          </wp:inline>
-        </w:drawing>
-      </w:r>
-    </w:p>
-    <w:p>
-      <w:pPr>
-        <w:pStyle w:val="Liststycke"/>
-        <w:rPr>
-          <w:lang w:val="en-US"/>
-        </w:rPr>
-      </w:pPr>
-    </w:p>
-    <w:p>
-      <w:pPr>
-        <w:pStyle w:val="Liststycke"/>
-        <w:numPr>
-          <w:ilvl w:val="0"/>
-          <w:numId w:val="4"/>
-        </w:numPr>
-        <w:rPr>
-          <w:lang w:val="en-US"/>
-        </w:rPr>
-      </w:pPr>
-      <w:r>
-        <w:rPr>
-          <w:lang w:val="en-US"/>
-        </w:rPr>
-        <w:t>Try it out!</w:t>
-      </w:r>
-    </w:p>
-    <w:p>
-      <w:pPr>
-        <w:pStyle w:val="Liststycke"/>
-        <w:rPr>
-          <w:lang w:val="en-US"/>
-        </w:rPr>
-      </w:pPr>
-    </w:p>
-    <w:p>
-      <w:pPr>
-        <w:pStyle w:val="Liststycke"/>
-        <w:numPr>
-          <w:ilvl w:val="0"/>
-          <w:numId w:val="6"/>
-        </w:numPr>
-        <w:rPr>
-          <w:lang w:val="en-US"/>
-        </w:rPr>
-      </w:pPr>
-      <w:r>
-        <w:rPr>
-          <w:lang w:val="en-US"/>
-        </w:rPr>
-        <w:t xml:space="preserve">For example, paste </w:t>
-      </w:r>
-    </w:p>
-    <w:p>
-      <w:pPr>
-        <w:pStyle w:val="Liststycke"/>
-        <w:ind w:left="1080"/>
-        <w:rPr>
-          <w:color w:val="A02B93" w:themeColor="accent5"/>
-          <w:lang w:val="en-US"/>
-        </w:rPr>
-      </w:pPr>
-      <w:r>
-        <w:rPr>
-          <w:color w:val="A02B93" w:themeColor="accent5"/>
-          <w:lang w:val="en-US"/>
-        </w:rPr>
-        <w:t>python -m image-</w:t>
-      </w:r>
-      <w:proofErr w:type="spellStart"/>
-      <w:proofErr w:type="gramStart"/>
-      <w:r>
-        <w:rPr>
-          <w:color w:val="A02B93" w:themeColor="accent5"/>
-          <w:lang w:val="en-US"/>
-        </w:rPr>
-        <w:t>processing.main</w:t>
-      </w:r>
-      <w:proofErr w:type="spellEnd"/>
-      <w:proofErr w:type="gramEnd"/>
-      <w:r>
-        <w:rPr>
-          <w:color w:val="A02B93" w:themeColor="accent5"/>
-          <w:lang w:val="en-US"/>
-        </w:rPr>
-        <w:t xml:space="preserve"> convert --source test.jpg --destination test</w:t>
-      </w:r>
-      <w:r>
-        <w:rPr>
-          <w:color w:val="A02B93" w:themeColor="accent5"/>
-          <w:lang w:val="en-US"/>
-        </w:rPr>
-        <w:t>_converted</w:t>
-      </w:r>
-      <w:r>
-        <w:rPr>
-          <w:color w:val="A02B93" w:themeColor="accent5"/>
-          <w:lang w:val="en-US"/>
-        </w:rPr>
-        <w:t xml:space="preserve">.png --format </w:t>
-      </w:r>
-      <w:proofErr w:type="spellStart"/>
-      <w:r>
-        <w:rPr>
-          <w:color w:val="A02B93" w:themeColor="accent5"/>
-          <w:lang w:val="en-US"/>
-        </w:rPr>
-        <w:t>png</w:t>
-      </w:r>
-      <w:proofErr w:type="spellEnd"/>
-      <w:r>
-        <w:rPr>
-          <w:color w:val="A02B93" w:themeColor="accent5"/>
-          <w:lang w:val="en-US"/>
-        </w:rPr>
-        <w:t xml:space="preserve"> --compression medium</w:t>
-      </w:r>
-      <w:r>
-        <w:rPr>
-          <w:color w:val="A02B93" w:themeColor="accent5"/>
-          <w:lang w:val="en-US"/>
-        </w:rPr>
-        <w:t xml:space="preserve"> </w:t>
-      </w:r>
-    </w:p>
-    <w:p>
-      <w:pPr>
-        <w:pStyle w:val="Liststycke"/>
-        <w:ind w:left="1080"/>
-        <w:rPr>
-          <w:color w:val="000000" w:themeColor="text1"/>
-          <w:lang w:val="en-US"/>
-        </w:rPr>
-      </w:pPr>
-      <w:r>
-        <w:rPr>
-          <w:color w:val="000000" w:themeColor="text1"/>
-          <w:lang w:val="en-US"/>
-        </w:rPr>
-        <w:t>into the terminal</w:t>
-      </w:r>
-      <w:r>
-        <w:rPr>
-          <w:color w:val="000000" w:themeColor="text1"/>
-          <w:lang w:val="en-US"/>
-        </w:rPr>
-        <w:t xml:space="preserve">. </w:t>
-      </w:r>
-    </w:p>
-    <w:p>
-      <w:pPr>
-        <w:pStyle w:val="Liststycke"/>
-        <w:ind w:left="1080"/>
-        <w:rPr>
-          <w:lang w:val="en-US"/>
-        </w:rPr>
-      </w:pPr>
-    </w:p>
-    <w:p>
-      <w:pPr>
-        <w:pStyle w:val="Liststycke"/>
-        <w:ind w:left="1080"/>
-        <w:rPr>
-          <w:color w:val="000000" w:themeColor="text1"/>
-          <w:lang w:val="en-US"/>
-        </w:rPr>
-      </w:pPr>
-      <w:r>
-        <w:rPr>
-          <w:color w:val="000000" w:themeColor="text1"/>
-          <w:lang w:val="en-US"/>
-        </w:rPr>
-        <w:t xml:space="preserve">Then paste </w:t>
-      </w:r>
-      <w:proofErr w:type="gramStart"/>
-      <w:r>
-        <w:rPr>
-          <w:color w:val="A02B93" w:themeColor="accent5"/>
-          <w:lang w:val="en-US"/>
-        </w:rPr>
-        <w:t>explorer .</w:t>
-      </w:r>
-      <w:proofErr w:type="gramEnd"/>
-      <w:r>
-        <w:rPr>
-          <w:color w:val="000000" w:themeColor="text1"/>
-          <w:lang w:val="en-US"/>
-        </w:rPr>
-        <w:t xml:space="preserve"> </w:t>
-      </w:r>
-      <w:r>
-        <w:rPr>
-          <w:lang w:val="en-US"/>
-        </w:rPr>
-        <w:t>into the terminal to see the result. A new file named “test_converted.png” should appear.</w:t>
-      </w:r>
-    </w:p>
-    <w:p>
-      <w:pPr>
-        <w:pStyle w:val="Liststycke"/>
+        <w:pStyle w:val="ListParagraph"/>
         <w:ind w:left="1080"/>
         <w:rPr>
           <w:lang w:val="en-US"/>
@@ -1010,7 +759,7 @@
                     </pic:cNvPicPr>
                   </pic:nvPicPr>
                   <pic:blipFill>
-                    <a:blip r:embed="rId10">
+                    <a:blip r:embed="rId8">
                       <a:extLst>
                         <a:ext uri="{28A0092B-C50C-407E-A947-70E740481C1C}">
                           <a14:useLocalDpi xmlns:a14="http://schemas.microsoft.com/office/drawing/2010/main" val="0"/>
@@ -1044,7 +793,7 @@
     </w:p>
     <w:p>
       <w:pPr>
-        <w:pStyle w:val="Liststycke"/>
+        <w:pStyle w:val="ListParagraph"/>
         <w:numPr>
           <w:ilvl w:val="0"/>
           <w:numId w:val="6"/>
@@ -1063,7 +812,7 @@
     </w:p>
     <w:p>
       <w:pPr>
-        <w:pStyle w:val="Liststycke"/>
+        <w:pStyle w:val="ListParagraph"/>
         <w:ind w:left="1080"/>
         <w:rPr>
           <w:color w:val="A02B93" w:themeColor="accent5"/>
@@ -1075,30 +824,12 @@
           <w:color w:val="A02B93" w:themeColor="accent5"/>
           <w:lang w:val="en-US"/>
         </w:rPr>
-        <w:t>python -m image-</w:t>
-      </w:r>
-      <w:proofErr w:type="spellStart"/>
-      <w:proofErr w:type="gramStart"/>
-      <w:r>
-        <w:rPr>
-          <w:color w:val="A02B93" w:themeColor="accent5"/>
-          <w:lang w:val="en-US"/>
-        </w:rPr>
-        <w:t>processing.main</w:t>
-      </w:r>
-      <w:proofErr w:type="spellEnd"/>
-      <w:proofErr w:type="gramEnd"/>
-      <w:r>
-        <w:rPr>
-          <w:color w:val="A02B93" w:themeColor="accent5"/>
-          <w:lang w:val="en-US"/>
-        </w:rPr>
-        <w:t xml:space="preserve"> resize --source test.jpg --destination test_resized.jpg --height 1080 --width 1920</w:t>
+        <w:t>.\\main.exe resize --source test.jpg --destination test_resized.jpg --height 1080 --width 1920</w:t>
       </w:r>
     </w:p>
     <w:p>
       <w:pPr>
-        <w:pStyle w:val="Liststycke"/>
+        <w:pStyle w:val="ListParagraph"/>
         <w:ind w:left="1080"/>
         <w:rPr>
           <w:color w:val="A02B93" w:themeColor="accent5"/>
@@ -2284,11 +2015,11 @@
     <w:name w:val="Normal"/>
     <w:qFormat/>
   </w:style>
-  <w:style w:type="paragraph" w:styleId="Rubrik1">
+  <w:style w:type="paragraph" w:styleId="Heading1">
     <w:name w:val="heading 1"/>
     <w:basedOn w:val="Normal"/>
     <w:next w:val="Normal"/>
-    <w:link w:val="Rubrik1Char"/>
+    <w:link w:val="Heading1Char"/>
     <w:uiPriority w:val="9"/>
     <w:qFormat/>
     <w:rsid w:val="008A3843"/>
@@ -2305,11 +2036,11 @@
       <w:szCs w:val="40"/>
     </w:rPr>
   </w:style>
-  <w:style w:type="paragraph" w:styleId="Rubrik2">
+  <w:style w:type="paragraph" w:styleId="Heading2">
     <w:name w:val="heading 2"/>
     <w:basedOn w:val="Normal"/>
     <w:next w:val="Normal"/>
-    <w:link w:val="Rubrik2Char"/>
+    <w:link w:val="Heading2Char"/>
     <w:uiPriority w:val="9"/>
     <w:semiHidden/>
     <w:unhideWhenUsed/>
@@ -2328,11 +2059,11 @@
       <w:szCs w:val="32"/>
     </w:rPr>
   </w:style>
-  <w:style w:type="paragraph" w:styleId="Rubrik3">
+  <w:style w:type="paragraph" w:styleId="Heading3">
     <w:name w:val="heading 3"/>
     <w:basedOn w:val="Normal"/>
     <w:next w:val="Normal"/>
-    <w:link w:val="Rubrik3Char"/>
+    <w:link w:val="Heading3Char"/>
     <w:uiPriority w:val="9"/>
     <w:semiHidden/>
     <w:unhideWhenUsed/>
@@ -2351,11 +2082,11 @@
       <w:szCs w:val="28"/>
     </w:rPr>
   </w:style>
-  <w:style w:type="paragraph" w:styleId="Rubrik4">
+  <w:style w:type="paragraph" w:styleId="Heading4">
     <w:name w:val="heading 4"/>
     <w:basedOn w:val="Normal"/>
     <w:next w:val="Normal"/>
-    <w:link w:val="Rubrik4Char"/>
+    <w:link w:val="Heading4Char"/>
     <w:uiPriority w:val="9"/>
     <w:semiHidden/>
     <w:unhideWhenUsed/>
@@ -2374,11 +2105,11 @@
       <w:color w:val="0F4761" w:themeColor="accent1" w:themeShade="BF"/>
     </w:rPr>
   </w:style>
-  <w:style w:type="paragraph" w:styleId="Rubrik5">
+  <w:style w:type="paragraph" w:styleId="Heading5">
     <w:name w:val="heading 5"/>
     <w:basedOn w:val="Normal"/>
     <w:next w:val="Normal"/>
-    <w:link w:val="Rubrik5Char"/>
+    <w:link w:val="Heading5Char"/>
     <w:uiPriority w:val="9"/>
     <w:semiHidden/>
     <w:unhideWhenUsed/>
@@ -2395,11 +2126,11 @@
       <w:color w:val="0F4761" w:themeColor="accent1" w:themeShade="BF"/>
     </w:rPr>
   </w:style>
-  <w:style w:type="paragraph" w:styleId="Rubrik6">
+  <w:style w:type="paragraph" w:styleId="Heading6">
     <w:name w:val="heading 6"/>
     <w:basedOn w:val="Normal"/>
     <w:next w:val="Normal"/>
-    <w:link w:val="Rubrik6Char"/>
+    <w:link w:val="Heading6Char"/>
     <w:uiPriority w:val="9"/>
     <w:semiHidden/>
     <w:unhideWhenUsed/>
@@ -2418,11 +2149,11 @@
       <w:color w:val="595959" w:themeColor="text1" w:themeTint="A6"/>
     </w:rPr>
   </w:style>
-  <w:style w:type="paragraph" w:styleId="Rubrik7">
+  <w:style w:type="paragraph" w:styleId="Heading7">
     <w:name w:val="heading 7"/>
     <w:basedOn w:val="Normal"/>
     <w:next w:val="Normal"/>
-    <w:link w:val="Rubrik7Char"/>
+    <w:link w:val="Heading7Char"/>
     <w:uiPriority w:val="9"/>
     <w:semiHidden/>
     <w:unhideWhenUsed/>
@@ -2439,11 +2170,11 @@
       <w:color w:val="595959" w:themeColor="text1" w:themeTint="A6"/>
     </w:rPr>
   </w:style>
-  <w:style w:type="paragraph" w:styleId="Rubrik8">
+  <w:style w:type="paragraph" w:styleId="Heading8">
     <w:name w:val="heading 8"/>
     <w:basedOn w:val="Normal"/>
     <w:next w:val="Normal"/>
-    <w:link w:val="Rubrik8Char"/>
+    <w:link w:val="Heading8Char"/>
     <w:uiPriority w:val="9"/>
     <w:semiHidden/>
     <w:unhideWhenUsed/>
@@ -2462,11 +2193,11 @@
       <w:color w:val="272727" w:themeColor="text1" w:themeTint="D8"/>
     </w:rPr>
   </w:style>
-  <w:style w:type="paragraph" w:styleId="Rubrik9">
+  <w:style w:type="paragraph" w:styleId="Heading9">
     <w:name w:val="heading 9"/>
     <w:basedOn w:val="Normal"/>
     <w:next w:val="Normal"/>
-    <w:link w:val="Rubrik9Char"/>
+    <w:link w:val="Heading9Char"/>
     <w:uiPriority w:val="9"/>
     <w:semiHidden/>
     <w:unhideWhenUsed/>
@@ -2483,13 +2214,13 @@
       <w:color w:val="272727" w:themeColor="text1" w:themeTint="D8"/>
     </w:rPr>
   </w:style>
-  <w:style w:type="character" w:default="1" w:styleId="Standardstycketeckensnitt">
+  <w:style w:type="character" w:default="1" w:styleId="DefaultParagraphFont">
     <w:name w:val="Default Paragraph Font"/>
     <w:uiPriority w:val="1"/>
     <w:semiHidden/>
     <w:unhideWhenUsed/>
   </w:style>
-  <w:style w:type="table" w:default="1" w:styleId="Normaltabell">
+  <w:style w:type="table" w:default="1" w:styleId="TableNormal">
     <w:name w:val="Normal Table"/>
     <w:uiPriority w:val="99"/>
     <w:semiHidden/>
@@ -2504,16 +2235,16 @@
       </w:tblCellMar>
     </w:tblPr>
   </w:style>
-  <w:style w:type="numbering" w:default="1" w:styleId="Ingenlista">
+  <w:style w:type="numbering" w:default="1" w:styleId="NoList">
     <w:name w:val="No List"/>
     <w:uiPriority w:val="99"/>
     <w:semiHidden/>
     <w:unhideWhenUsed/>
   </w:style>
-  <w:style w:type="character" w:customStyle="1" w:styleId="Rubrik1Char">
-    <w:name w:val="Rubrik 1 Char"/>
-    <w:basedOn w:val="Standardstycketeckensnitt"/>
-    <w:link w:val="Rubrik1"/>
+  <w:style w:type="character" w:customStyle="1" w:styleId="Heading1Char">
+    <w:name w:val="Heading 1 Char"/>
+    <w:basedOn w:val="DefaultParagraphFont"/>
+    <w:link w:val="Heading1"/>
     <w:uiPriority w:val="9"/>
     <w:rsid w:val="008A3843"/>
     <w:rPr>
@@ -2523,10 +2254,10 @@
       <w:szCs w:val="40"/>
     </w:rPr>
   </w:style>
-  <w:style w:type="character" w:customStyle="1" w:styleId="Rubrik2Char">
-    <w:name w:val="Rubrik 2 Char"/>
-    <w:basedOn w:val="Standardstycketeckensnitt"/>
-    <w:link w:val="Rubrik2"/>
+  <w:style w:type="character" w:customStyle="1" w:styleId="Heading2Char">
+    <w:name w:val="Heading 2 Char"/>
+    <w:basedOn w:val="DefaultParagraphFont"/>
+    <w:link w:val="Heading2"/>
     <w:uiPriority w:val="9"/>
     <w:semiHidden/>
     <w:rsid w:val="008A3843"/>
@@ -2537,10 +2268,10 @@
       <w:szCs w:val="32"/>
     </w:rPr>
   </w:style>
-  <w:style w:type="character" w:customStyle="1" w:styleId="Rubrik3Char">
-    <w:name w:val="Rubrik 3 Char"/>
-    <w:basedOn w:val="Standardstycketeckensnitt"/>
-    <w:link w:val="Rubrik3"/>
+  <w:style w:type="character" w:customStyle="1" w:styleId="Heading3Char">
+    <w:name w:val="Heading 3 Char"/>
+    <w:basedOn w:val="DefaultParagraphFont"/>
+    <w:link w:val="Heading3"/>
     <w:uiPriority w:val="9"/>
     <w:semiHidden/>
     <w:rsid w:val="008A3843"/>
@@ -2551,10 +2282,10 @@
       <w:szCs w:val="28"/>
     </w:rPr>
   </w:style>
-  <w:style w:type="character" w:customStyle="1" w:styleId="Rubrik4Char">
-    <w:name w:val="Rubrik 4 Char"/>
-    <w:basedOn w:val="Standardstycketeckensnitt"/>
-    <w:link w:val="Rubrik4"/>
+  <w:style w:type="character" w:customStyle="1" w:styleId="Heading4Char">
+    <w:name w:val="Heading 4 Char"/>
+    <w:basedOn w:val="DefaultParagraphFont"/>
+    <w:link w:val="Heading4"/>
     <w:uiPriority w:val="9"/>
     <w:semiHidden/>
     <w:rsid w:val="008A3843"/>
@@ -2565,10 +2296,10 @@
       <w:color w:val="0F4761" w:themeColor="accent1" w:themeShade="BF"/>
     </w:rPr>
   </w:style>
-  <w:style w:type="character" w:customStyle="1" w:styleId="Rubrik5Char">
-    <w:name w:val="Rubrik 5 Char"/>
-    <w:basedOn w:val="Standardstycketeckensnitt"/>
-    <w:link w:val="Rubrik5"/>
+  <w:style w:type="character" w:customStyle="1" w:styleId="Heading5Char">
+    <w:name w:val="Heading 5 Char"/>
+    <w:basedOn w:val="DefaultParagraphFont"/>
+    <w:link w:val="Heading5"/>
     <w:uiPriority w:val="9"/>
     <w:semiHidden/>
     <w:rsid w:val="008A3843"/>
@@ -2577,10 +2308,10 @@
       <w:color w:val="0F4761" w:themeColor="accent1" w:themeShade="BF"/>
     </w:rPr>
   </w:style>
-  <w:style w:type="character" w:customStyle="1" w:styleId="Rubrik6Char">
-    <w:name w:val="Rubrik 6 Char"/>
-    <w:basedOn w:val="Standardstycketeckensnitt"/>
-    <w:link w:val="Rubrik6"/>
+  <w:style w:type="character" w:customStyle="1" w:styleId="Heading6Char">
+    <w:name w:val="Heading 6 Char"/>
+    <w:basedOn w:val="DefaultParagraphFont"/>
+    <w:link w:val="Heading6"/>
     <w:uiPriority w:val="9"/>
     <w:semiHidden/>
     <w:rsid w:val="008A3843"/>
@@ -2591,10 +2322,10 @@
       <w:color w:val="595959" w:themeColor="text1" w:themeTint="A6"/>
     </w:rPr>
   </w:style>
-  <w:style w:type="character" w:customStyle="1" w:styleId="Rubrik7Char">
-    <w:name w:val="Rubrik 7 Char"/>
-    <w:basedOn w:val="Standardstycketeckensnitt"/>
-    <w:link w:val="Rubrik7"/>
+  <w:style w:type="character" w:customStyle="1" w:styleId="Heading7Char">
+    <w:name w:val="Heading 7 Char"/>
+    <w:basedOn w:val="DefaultParagraphFont"/>
+    <w:link w:val="Heading7"/>
     <w:uiPriority w:val="9"/>
     <w:semiHidden/>
     <w:rsid w:val="008A3843"/>
@@ -2603,10 +2334,10 @@
       <w:color w:val="595959" w:themeColor="text1" w:themeTint="A6"/>
     </w:rPr>
   </w:style>
-  <w:style w:type="character" w:customStyle="1" w:styleId="Rubrik8Char">
-    <w:name w:val="Rubrik 8 Char"/>
-    <w:basedOn w:val="Standardstycketeckensnitt"/>
-    <w:link w:val="Rubrik8"/>
+  <w:style w:type="character" w:customStyle="1" w:styleId="Heading8Char">
+    <w:name w:val="Heading 8 Char"/>
+    <w:basedOn w:val="DefaultParagraphFont"/>
+    <w:link w:val="Heading8"/>
     <w:uiPriority w:val="9"/>
     <w:semiHidden/>
     <w:rsid w:val="008A3843"/>
@@ -2617,10 +2348,10 @@
       <w:color w:val="272727" w:themeColor="text1" w:themeTint="D8"/>
     </w:rPr>
   </w:style>
-  <w:style w:type="character" w:customStyle="1" w:styleId="Rubrik9Char">
-    <w:name w:val="Rubrik 9 Char"/>
-    <w:basedOn w:val="Standardstycketeckensnitt"/>
-    <w:link w:val="Rubrik9"/>
+  <w:style w:type="character" w:customStyle="1" w:styleId="Heading9Char">
+    <w:name w:val="Heading 9 Char"/>
+    <w:basedOn w:val="DefaultParagraphFont"/>
+    <w:link w:val="Heading9"/>
     <w:uiPriority w:val="9"/>
     <w:semiHidden/>
     <w:rsid w:val="008A3843"/>
@@ -2629,11 +2360,11 @@
       <w:color w:val="272727" w:themeColor="text1" w:themeTint="D8"/>
     </w:rPr>
   </w:style>
-  <w:style w:type="paragraph" w:styleId="Rubrik">
+  <w:style w:type="paragraph" w:styleId="Title">
     <w:name w:val="Title"/>
     <w:basedOn w:val="Normal"/>
     <w:next w:val="Normal"/>
-    <w:link w:val="RubrikChar"/>
+    <w:link w:val="TitleChar"/>
     <w:uiPriority w:val="10"/>
     <w:qFormat/>
     <w:rsid w:val="008A3843"/>
@@ -2649,10 +2380,10 @@
       <w:szCs w:val="56"/>
     </w:rPr>
   </w:style>
-  <w:style w:type="character" w:customStyle="1" w:styleId="RubrikChar">
-    <w:name w:val="Rubrik Char"/>
-    <w:basedOn w:val="Standardstycketeckensnitt"/>
-    <w:link w:val="Rubrik"/>
+  <w:style w:type="character" w:customStyle="1" w:styleId="TitleChar">
+    <w:name w:val="Title Char"/>
+    <w:basedOn w:val="DefaultParagraphFont"/>
+    <w:link w:val="Title"/>
     <w:uiPriority w:val="10"/>
     <w:rsid w:val="008A3843"/>
     <w:rPr>
@@ -2663,11 +2394,11 @@
       <w:szCs w:val="56"/>
     </w:rPr>
   </w:style>
-  <w:style w:type="paragraph" w:styleId="Underrubrik">
+  <w:style w:type="paragraph" w:styleId="Subtitle">
     <w:name w:val="Subtitle"/>
     <w:basedOn w:val="Normal"/>
     <w:next w:val="Normal"/>
-    <w:link w:val="UnderrubrikChar"/>
+    <w:link w:val="SubtitleChar"/>
     <w:uiPriority w:val="11"/>
     <w:qFormat/>
     <w:rsid w:val="008A3843"/>
@@ -2684,10 +2415,10 @@
       <w:szCs w:val="28"/>
     </w:rPr>
   </w:style>
-  <w:style w:type="character" w:customStyle="1" w:styleId="UnderrubrikChar">
-    <w:name w:val="Underrubrik Char"/>
-    <w:basedOn w:val="Standardstycketeckensnitt"/>
-    <w:link w:val="Underrubrik"/>
+  <w:style w:type="character" w:customStyle="1" w:styleId="SubtitleChar">
+    <w:name w:val="Subtitle Char"/>
+    <w:basedOn w:val="DefaultParagraphFont"/>
+    <w:link w:val="Subtitle"/>
     <w:uiPriority w:val="11"/>
     <w:rsid w:val="008A3843"/>
     <w:rPr>
@@ -2698,11 +2429,11 @@
       <w:szCs w:val="28"/>
     </w:rPr>
   </w:style>
-  <w:style w:type="paragraph" w:styleId="Citat">
+  <w:style w:type="paragraph" w:styleId="Quote">
     <w:name w:val="Quote"/>
     <w:basedOn w:val="Normal"/>
     <w:next w:val="Normal"/>
-    <w:link w:val="CitatChar"/>
+    <w:link w:val="QuoteChar"/>
     <w:uiPriority w:val="29"/>
     <w:qFormat/>
     <w:rsid w:val="008A3843"/>
@@ -2716,10 +2447,10 @@
       <w:color w:val="404040" w:themeColor="text1" w:themeTint="BF"/>
     </w:rPr>
   </w:style>
-  <w:style w:type="character" w:customStyle="1" w:styleId="CitatChar">
-    <w:name w:val="Citat Char"/>
-    <w:basedOn w:val="Standardstycketeckensnitt"/>
-    <w:link w:val="Citat"/>
+  <w:style w:type="character" w:customStyle="1" w:styleId="QuoteChar">
+    <w:name w:val="Quote Char"/>
+    <w:basedOn w:val="DefaultParagraphFont"/>
+    <w:link w:val="Quote"/>
     <w:uiPriority w:val="29"/>
     <w:rsid w:val="008A3843"/>
     <w:rPr>
@@ -2728,7 +2459,7 @@
       <w:color w:val="404040" w:themeColor="text1" w:themeTint="BF"/>
     </w:rPr>
   </w:style>
-  <w:style w:type="paragraph" w:styleId="Liststycke">
+  <w:style w:type="paragraph" w:styleId="ListParagraph">
     <w:name w:val="List Paragraph"/>
     <w:basedOn w:val="Normal"/>
     <w:uiPriority w:val="34"/>
@@ -2739,9 +2470,9 @@
       <w:contextualSpacing/>
     </w:pPr>
   </w:style>
-  <w:style w:type="character" w:styleId="Starkbetoning">
+  <w:style w:type="character" w:styleId="IntenseEmphasis">
     <w:name w:val="Intense Emphasis"/>
-    <w:basedOn w:val="Standardstycketeckensnitt"/>
+    <w:basedOn w:val="DefaultParagraphFont"/>
     <w:uiPriority w:val="21"/>
     <w:qFormat/>
     <w:rsid w:val="008A3843"/>
@@ -2751,11 +2482,11 @@
       <w:color w:val="0F4761" w:themeColor="accent1" w:themeShade="BF"/>
     </w:rPr>
   </w:style>
-  <w:style w:type="paragraph" w:styleId="Starktcitat">
+  <w:style w:type="paragraph" w:styleId="IntenseQuote">
     <w:name w:val="Intense Quote"/>
     <w:basedOn w:val="Normal"/>
     <w:next w:val="Normal"/>
-    <w:link w:val="StarktcitatChar"/>
+    <w:link w:val="IntenseQuoteChar"/>
     <w:uiPriority w:val="30"/>
     <w:qFormat/>
     <w:rsid w:val="008A3843"/>
@@ -2774,10 +2505,10 @@
       <w:color w:val="0F4761" w:themeColor="accent1" w:themeShade="BF"/>
     </w:rPr>
   </w:style>
-  <w:style w:type="character" w:customStyle="1" w:styleId="StarktcitatChar">
-    <w:name w:val="Starkt citat Char"/>
-    <w:basedOn w:val="Standardstycketeckensnitt"/>
-    <w:link w:val="Starktcitat"/>
+  <w:style w:type="character" w:customStyle="1" w:styleId="IntenseQuoteChar">
+    <w:name w:val="Intense Quote Char"/>
+    <w:basedOn w:val="DefaultParagraphFont"/>
+    <w:link w:val="IntenseQuote"/>
     <w:uiPriority w:val="30"/>
     <w:rsid w:val="008A3843"/>
     <w:rPr>
@@ -2786,9 +2517,9 @@
       <w:color w:val="0F4761" w:themeColor="accent1" w:themeShade="BF"/>
     </w:rPr>
   </w:style>
-  <w:style w:type="character" w:styleId="Starkreferens">
+  <w:style w:type="character" w:styleId="IntenseReference">
     <w:name w:val="Intense Reference"/>
-    <w:basedOn w:val="Standardstycketeckensnitt"/>
+    <w:basedOn w:val="DefaultParagraphFont"/>
     <w:uiPriority w:val="32"/>
     <w:qFormat/>
     <w:rsid w:val="008A3843"/>
@@ -2800,9 +2531,9 @@
       <w:spacing w:val="5"/>
     </w:rPr>
   </w:style>
-  <w:style w:type="character" w:styleId="Hyperlnk">
+  <w:style w:type="character" w:styleId="Hyperlink">
     <w:name w:val="Hyperlink"/>
-    <w:basedOn w:val="Standardstycketeckensnitt"/>
+    <w:basedOn w:val="DefaultParagraphFont"/>
     <w:uiPriority w:val="99"/>
     <w:unhideWhenUsed/>
     <w:rsid w:val="006C72B9"/>
@@ -2811,9 +2542,9 @@
       <w:u w:val="single"/>
     </w:rPr>
   </w:style>
-  <w:style w:type="character" w:styleId="Olstomnmnande">
+  <w:style w:type="character" w:styleId="UnresolvedMention">
     <w:name w:val="Unresolved Mention"/>
-    <w:basedOn w:val="Standardstycketeckensnitt"/>
+    <w:basedOn w:val="DefaultParagraphFont"/>
     <w:uiPriority w:val="99"/>
     <w:semiHidden/>
     <w:unhideWhenUsed/>
@@ -2823,9 +2554,9 @@
       <w:shd w:val="clear" w:color="auto" w:fill="E1DFDD"/>
     </w:rPr>
   </w:style>
-  <w:style w:type="character" w:styleId="AnvndHyperlnk">
+  <w:style w:type="character" w:styleId="FollowedHyperlink">
     <w:name w:val="FollowedHyperlink"/>
-    <w:basedOn w:val="Standardstycketeckensnitt"/>
+    <w:basedOn w:val="DefaultParagraphFont"/>
     <w:uiPriority w:val="99"/>
     <w:semiHidden/>
     <w:unhideWhenUsed/>

</xml_diff>

<commit_message>
Small fix in documentation
</commit_message>
<xml_diff>
--- a/documentation/docs.docx
+++ b/documentation/docs.docx
@@ -637,7 +637,21 @@
           <w:lang w:val="en-US"/>
         </w:rPr>
         <w:lastRenderedPageBreak/>
-        <w:t xml:space="preserve">.\\main.exe convert --source test.jpg --destination test_converted.png --format </w:t>
+        <w:t>.\\</w:t>
+      </w:r>
+      <w:r>
+        <w:rPr>
+          <w:color w:val="A02B93" w:themeColor="accent5"/>
+          <w:lang w:val="en-US"/>
+        </w:rPr>
+        <w:t>eye</w:t>
+      </w:r>
+      <w:r>
+        <w:rPr>
+          <w:color w:val="A02B93" w:themeColor="accent5"/>
+          <w:lang w:val="en-US"/>
+        </w:rPr>
+        <w:t xml:space="preserve">.exe convert --source test.jpg --destination test_converted.png --format </w:t>
       </w:r>
       <w:proofErr w:type="spellStart"/>
       <w:r>
@@ -661,23 +675,49 @@
         <w:pStyle w:val="ListParagraph"/>
         <w:ind w:left="1080"/>
         <w:rPr>
+          <w:lang w:val="en-US"/>
+        </w:rPr>
+      </w:pPr>
+      <w:r>
+        <w:rPr>
           <w:color w:val="000000" w:themeColor="text1"/>
           <w:lang w:val="en-US"/>
         </w:rPr>
-      </w:pPr>
+        <w:t>into the terminal</w:t>
+      </w:r>
       <w:r>
         <w:rPr>
           <w:color w:val="000000" w:themeColor="text1"/>
           <w:lang w:val="en-US"/>
         </w:rPr>
-        <w:t>into the terminal</w:t>
+        <w:t xml:space="preserve"> (if unsure, try </w:t>
+      </w:r>
+      <w:r>
+        <w:rPr>
+          <w:color w:val="EE0000"/>
+          <w:lang w:val="en-US"/>
+        </w:rPr>
+        <w:t xml:space="preserve">SHIFT + INSERT </w:t>
       </w:r>
       <w:r>
         <w:rPr>
           <w:color w:val="000000" w:themeColor="text1"/>
           <w:lang w:val="en-US"/>
         </w:rPr>
-        <w:t xml:space="preserve">. </w:t>
+        <w:t xml:space="preserve">och </w:t>
+      </w:r>
+      <w:r>
+        <w:rPr>
+          <w:color w:val="EE0000"/>
+          <w:lang w:val="en-US"/>
+        </w:rPr>
+        <w:t>CTRL + SHIFT + V</w:t>
+      </w:r>
+      <w:r>
+        <w:rPr>
+          <w:lang w:val="en-US"/>
+        </w:rPr>
+        <w:t>)</w:t>
       </w:r>
     </w:p>
     <w:p>
@@ -824,7 +864,21 @@
           <w:color w:val="A02B93" w:themeColor="accent5"/>
           <w:lang w:val="en-US"/>
         </w:rPr>
-        <w:t>.\\main.exe resize --source test.jpg --destination test_resized.jpg --height 1080 --width 1920</w:t>
+        <w:t>.\\</w:t>
+      </w:r>
+      <w:r>
+        <w:rPr>
+          <w:color w:val="A02B93" w:themeColor="accent5"/>
+          <w:lang w:val="en-US"/>
+        </w:rPr>
+        <w:t>eye</w:t>
+      </w:r>
+      <w:r>
+        <w:rPr>
+          <w:color w:val="A02B93" w:themeColor="accent5"/>
+          <w:lang w:val="en-US"/>
+        </w:rPr>
+        <w:t>.exe resize --source test.jpg --destination test_resized.jpg --height 1080 --width 1920</w:t>
       </w:r>
     </w:p>
     <w:p>

</xml_diff>